<commit_message>
change output docx directory for dpoa only for testing
</commit_message>
<xml_diff>
--- a/src/output-files/f6503fda-3342-48be-9393-baa83d5a9a6a__tx-dpoa_output.docx
+++ b/src/output-files/f6503fda-3342-48be-9393-baa83d5a9a6a__tx-dpoa_output.docx
@@ -1,13 +1,132 @@
 
 <file path=word/document.xml><?xml version="1.0" encoding="utf-8"?>
-<w:document xmlns:wpc="http://schemas.microsoft.com/office/word/2010/wordprocessingCanvas" xmlns:cx="http://schemas.microsoft.com/office/drawing/2014/chartex" xmlns:cx1="http://schemas.microsoft.com/office/drawing/2015/9/8/chartex" xmlns:cx2="http://schemas.microsoft.com/office/drawing/2015/10/21/chartex" xmlns:cx3="http://schemas.microsoft.com/office/drawing/2016/5/9/chartex" xmlns:cx4="http://schemas.microsoft.com/office/drawing/2016/5/10/chartex" xmlns:cx5="http://schemas.microsoft.com/office/drawing/2016/5/11/chartex" xmlns:cx6="http://schemas.microsoft.com/office/drawing/2016/5/12/chartex" xmlns:cx7="http://schemas.microsoft.com/office/drawing/2016/5/13/chartex" xmlns:cx8="http://schemas.microsoft.com/office/drawing/2016/5/14/chartex" xmlns:mc="http://schemas.openxmlformats.org/markup-compatibility/2006" xmlns:aink="http://schemas.microsoft.com/office/drawing/2016/ink" xmlns:am3d="http://schemas.microsoft.com/office/drawing/2017/model3d" xmlns:o="urn:schemas-microsoft-com:office:office" xmlns:r="http://schemas.openxmlformats.org/officeDocument/2006/relationships" xmlns:m="http://schemas.openxmlformats.org/officeDocument/2006/math" xmlns:v="urn:schemas-microsoft-com:vml" xmlns:wp14="http://schemas.microsoft.com/office/word/2010/wordprocessingDrawing" xmlns:wp="http://schemas.openxmlformats.org/drawingml/2006/wordprocessingDrawing" xmlns:w10="urn:schemas-microsoft-com:office:word" xmlns:w="http://schemas.openxmlformats.org/wordprocessingml/2006/main" xmlns:w14="http://schemas.microsoft.com/office/word/2010/wordml" xmlns:w15="http://schemas.microsoft.com/office/word/2012/wordml" xmlns:w16cex="http://schemas.microsoft.com/office/word/2018/wordml/cex" xmlns:w16cid="http://schemas.microsoft.com/office/word/2016/wordml/cid" xmlns:w16="http://schemas.microsoft.com/office/word/2018/wordml" xmlns:w16sdtdh="http://schemas.microsoft.com/office/word/2020/wordml/sdtdatahash" xmlns:w16se="http://schemas.microsoft.com/office/word/2015/wordml/symex" xmlns:wpg="http://schemas.microsoft.com/office/word/2010/wordprocessingGroup" xmlns:wpi="http://schemas.microsoft.com/office/word/2010/wordprocessingInk" xmlns:wne="http://schemas.microsoft.com/office/word/2006/wordml" xmlns:wps="http://schemas.microsoft.com/office/word/2010/wordprocessingShape" mc:Ignorable="w14 w15 w16se w16cid w16 w16cex w16sdtdh wp14">
+<w:document xmlns:wpc="http://schemas.microsoft.com/office/word/2010/wordprocessingCanvas" xmlns:cx="http://schemas.microsoft.com/office/drawing/2014/chartex" xmlns:cx1="http://schemas.microsoft.com/office/drawing/2015/9/8/chartex" xmlns:cx2="http://schemas.microsoft.com/office/drawing/2015/10/21/chartex" xmlns:cx3="http://schemas.microsoft.com/office/drawing/2016/5/9/chartex" xmlns:cx4="http://schemas.microsoft.com/office/drawing/2016/5/10/chartex" xmlns:cx5="http://schemas.microsoft.com/office/drawing/2016/5/11/chartex" xmlns:cx6="http://schemas.microsoft.com/office/drawing/2016/5/12/chartex" xmlns:cx7="http://schemas.microsoft.com/office/drawing/2016/5/13/chartex" xmlns:cx8="http://schemas.microsoft.com/office/drawing/2016/5/14/chartex" xmlns:mc="http://schemas.openxmlformats.org/markup-compatibility/2006" xmlns:aink="http://schemas.microsoft.com/office/drawing/2016/ink" xmlns:am3d="http://schemas.microsoft.com/office/drawing/2017/model3d" xmlns:o="urn:schemas-microsoft-com:office:office" xmlns:oel="http://schemas.microsoft.com/office/2019/extlst" xmlns:r="http://schemas.openxmlformats.org/officeDocument/2006/relationships" xmlns:m="http://schemas.openxmlformats.org/officeDocument/2006/math" xmlns:v="urn:schemas-microsoft-com:vml" xmlns:wp14="http://schemas.microsoft.com/office/word/2010/wordprocessingDrawing" xmlns:wp="http://schemas.openxmlformats.org/drawingml/2006/wordprocessingDrawing" xmlns:w10="urn:schemas-microsoft-com:office:word" xmlns:w="http://schemas.openxmlformats.org/wordprocessingml/2006/main" xmlns:w14="http://schemas.microsoft.com/office/word/2010/wordml" xmlns:w15="http://schemas.microsoft.com/office/word/2012/wordml" xmlns:w16cex="http://schemas.microsoft.com/office/word/2018/wordml/cex" xmlns:w16cid="http://schemas.microsoft.com/office/word/2016/wordml/cid" xmlns:w16="http://schemas.microsoft.com/office/word/2018/wordml" xmlns:w16sdtdh="http://schemas.microsoft.com/office/word/2020/wordml/sdtdatahash" xmlns:w16se="http://schemas.microsoft.com/office/word/2015/wordml/symex" xmlns:wpg="http://schemas.microsoft.com/office/word/2010/wordprocessingGroup" xmlns:wpi="http://schemas.microsoft.com/office/word/2010/wordprocessingInk" xmlns:wne="http://schemas.microsoft.com/office/word/2006/wordml" xmlns:wps="http://schemas.microsoft.com/office/word/2010/wordprocessingShape" mc:Ignorable="w14 w15 w16se w16cid w16 w16cex w16sdtdh wp14">
   <w:body>
     <w:p>
       <w:pPr>
-        <w:pStyle w:val="TitleDocument"/>
-      </w:pPr>
-      <w:r>
-        <w:t>Medical Power of Attorney</w:t>
+        <w:pStyle w:val="TextHeading2"/>
+        <w:jc w:val="center"/>
+        <w:rPr>
+          <w:rFonts w:ascii="Arial" w:hAnsi="Arial" w:cs="Arial"/>
+          <w:b/>
+          <w:bCs/>
+          <w:sz w:val="36"/>
+          <w:szCs w:val="36"/>
+        </w:rPr>
+      </w:pPr>
+      <w:r>
+        <w:rPr>
+          <w:rFonts w:ascii="Arial" w:hAnsi="Arial" w:cs="Arial"/>
+          <w:b/>
+          <w:bCs/>
+          <w:sz w:val="36"/>
+          <w:szCs w:val="36"/>
+        </w:rPr>
+        <w:t>Statutory Durable Power of Attorney</w:t>
+      </w:r>
+    </w:p>
+    <w:p>
+      <w:pPr>
+        <w:pStyle w:val="TextHeading2"/>
+        <w:jc w:val="center"/>
+        <w:rPr>
+          <w:b/>
+          <w:bCs/>
+          <w:szCs w:val="24"/>
+        </w:rPr>
+      </w:pPr>
+    </w:p>
+    <w:p>
+      <w:pPr>
+        <w:pStyle w:val="TextHeading2"/>
+      </w:pPr>
+      <w:r>
+        <w:t xml:space="preserve"> NOTICE: THE POWERS GRANTED BY THIS DOCUMENT ARE BROAD AND SWEEPING.  THEY ARE EXPLAINED IN THE DURABLE POWER OF ATTORNEY ACT, SUBTITLE P, TITLE 2, ESTATES CODE.  IF YOU HAVE ANY QUESTIONS ABOUT THESE POWERS, OBTAIN COMPETENT LEGAL ADVICE.  THIS DOCUMENT DOES NOT AUTHORIZE ANYONE TO MAKE MEDICAL AND OTHER HEALTH-CARE DECISIONS FOR YOU.  YOU MAY REVOKE THIS POWER OF ATTORNEY IF YOU LATER WISH TO DO SO. IF YOU WANT YOUR AGENT TO HAVE THE AUTHORITY TO SIGN HOME EQUITY LOAN DOCUMENTS ON YOUR BEHALF, THIS POWER OF ATTORNEY MUST BE SIGNED BY YOU AT THE OFFICE OF THE LENDER, AN ATTORNEY AT LAW, OR A TITLE COMPANY.</w:t>
+      </w:r>
+    </w:p>
+    <w:p>
+      <w:pPr>
+        <w:pStyle w:val="TextHeading2"/>
+      </w:pPr>
+      <w:r>
+        <w:t xml:space="preserve"> You should select someone you trust to serve as your agent.  Unless you specify otherwise, generally the agent’s authority will continue until:</w:t>
+      </w:r>
+    </w:p>
+    <w:p>
+      <w:pPr>
+        <w:pStyle w:val="TextHeading3"/>
+      </w:pPr>
+      <w:r>
+        <w:t>(1)  you die or revoke the power of attorney;</w:t>
+      </w:r>
+    </w:p>
+    <w:p>
+      <w:pPr>
+        <w:pStyle w:val="TextHeading3"/>
+      </w:pPr>
+      <w:r>
+        <w:t>(2)  your agent resigns, is removed by court order, or is unable to act for you; or</w:t>
+      </w:r>
+    </w:p>
+    <w:p>
+      <w:pPr>
+        <w:pStyle w:val="TextHeading3"/>
+        <w:spacing w:before="0" w:after="240"/>
+      </w:pPr>
+      <w:r>
+        <w:t>(3)  a guardian is appointed for your estate.</w:t>
+      </w:r>
+    </w:p>
+    <w:p>
+      <w:pPr>
+        <w:pStyle w:val="TextHeading2"/>
+        <w:spacing w:after="120"/>
+        <w:rPr>
+          <w:b/>
+          <w:bCs/>
+        </w:rPr>
+      </w:pPr>
+      <w:r>
+        <w:rPr>
+          <w:b/>
+          <w:bCs/>
+        </w:rPr>
+        <w:t xml:space="preserve">I, </w:t>
+      </w:r>
+      <w:r>
+        <w:rPr>
+          <w:b/>
+          <w:bCs/>
+        </w:rPr>
+        <w:t xml:space="preserve">Jason B. Vance</w:t>
+      </w:r>
+      <w:r>
+        <w:rPr>
+          <w:b/>
+          <w:bCs/>
+        </w:rPr>
+        <w:t xml:space="preserve">, </w:t>
+      </w:r>
+      <w:r>
+        <w:rPr>
+          <w:b/>
+          <w:bCs/>
+        </w:rPr>
+        <w:t xml:space="preserve">1519 Rustic Knolls Dr, Katy, TX 77450</w:t>
+      </w:r>
+      <w:r>
+        <w:rPr>
+          <w:b/>
+          <w:bCs/>
+        </w:rPr>
+        <w:t xml:space="preserve">, </w:t>
+      </w:r>
+      <w:r>
+        <w:rPr>
+          <w:b/>
+          <w:bCs/>
+        </w:rPr>
+        <w:t>appoint</w:t>
       </w:r>
     </w:p>
     <w:p>
@@ -19,1149 +138,423 @@
           <w:color w:val="FF0000"/>
         </w:rPr>
       </w:pPr>
+      <w:r>
+        <w:t xml:space="preserve">Mindy B. Vance</w:t>
+      </w:r>
+      <w:r>
+        <w:t/>
+      </w:r>
+      <w:r>
+        <w:t/>
+      </w:r>
+      <w:r>
+        <w:t xml:space="preserve">, </w:t>
+      </w:r>
+      <w:r>
+        <w:t xml:space="preserve">1234 Main St.</w:t>
+      </w:r>
+      <w:r>
+        <w:t/>
+      </w:r>
+      <w:r>
+        <w:t/>
+      </w:r>
+      <w:r>
+        <w:t>,</w:t>
+      </w:r>
+      <w:r>
+        <w:t xml:space="preserve"> as my agent to act for me in any lawful way with respect to all of the following powers that I have initialed below. (YOU MAY APPOINT CO-AGENTS. UNLESS YOU PROVIDE OTHERWISE, CO-AGENTS MAY ACT INDEPENDENTLY.)</w:t>
+      </w:r>
     </w:p>
     <w:p>
       <w:pPr>
         <w:pStyle w:val="TextHeading2"/>
-        <w:rPr>
+      </w:pPr>
+      <w:r>
+        <w:t>TO GRANT ALL OF THE FOLLOWING POWERS, INITIAL THE LINE IN FRONT OF (O) AND IGNORE THE LINES IN FRONT OF THE OTHER POWERS LISTED IN (A) THROUGH (N).</w:t>
+      </w:r>
+    </w:p>
+    <w:p>
+      <w:pPr>
+        <w:pStyle w:val="TextHeading2"/>
+      </w:pPr>
+      <w:r>
+        <w:t>TO GRANT A POWER, YOU MUST INITIAL THE LINE IN FRONT OF THE POWER YOU ARE GRANTING.</w:t>
+      </w:r>
+    </w:p>
+    <w:p>
+      <w:pPr>
+        <w:pStyle w:val="TextHeading2"/>
+      </w:pPr>
+      <w:r>
+        <w:t>TO WITHHOLD A POWER, DO NOT INITIAL THE LINE IN FRONT OF THE POWER.  YOU MAY, BUT DO NOT NEED TO, CROSS OUT EACH POWER WITHHELD.</w:t>
+      </w:r>
+    </w:p>
+    <w:p>
+      <w:pPr>
+        <w:pStyle w:val="TextHeading3"/>
+        <w:tabs>
+          <w:tab w:val="left" w:pos="1620"/>
+          <w:tab w:val="left" w:pos="2160"/>
+        </w:tabs>
+        <w:ind w:left="2160" w:hanging="1440"/>
+      </w:pPr>
+      <w:r>
+        <w:rPr>
+          <w:u w:val="single"/>
+        </w:rPr>
+        <w:tab/>
+      </w:r>
+      <w:r>
+        <w:t>(A)</w:t>
+      </w:r>
+      <w:r>
+        <w:tab/>
+        <w:t>Real property transactions;</w:t>
+      </w:r>
+    </w:p>
+    <w:p>
+      <w:pPr>
+        <w:pStyle w:val="TextHeading3"/>
+        <w:tabs>
+          <w:tab w:val="left" w:pos="1620"/>
+          <w:tab w:val="left" w:pos="2160"/>
+        </w:tabs>
+        <w:ind w:left="1620" w:hanging="900"/>
+      </w:pPr>
+      <w:r>
+        <w:rPr>
+          <w:u w:val="single"/>
+        </w:rPr>
+        <w:tab/>
+      </w:r>
+      <w:r>
+        <w:t>(B)</w:t>
+      </w:r>
+      <w:r>
+        <w:tab/>
+        <w:t>Tangible personal property transactions;</w:t>
+      </w:r>
+    </w:p>
+    <w:p>
+      <w:pPr>
+        <w:pStyle w:val="TextHeading3"/>
+        <w:tabs>
+          <w:tab w:val="left" w:pos="1620"/>
+          <w:tab w:val="left" w:pos="2160"/>
+        </w:tabs>
+        <w:ind w:left="1620" w:hanging="900"/>
+      </w:pPr>
+      <w:r>
+        <w:rPr>
+          <w:u w:val="single"/>
+        </w:rPr>
+        <w:tab/>
+      </w:r>
+      <w:r>
+        <w:t>(C)</w:t>
+      </w:r>
+      <w:r>
+        <w:tab/>
+        <w:t>Stock and bond transactions;</w:t>
+      </w:r>
+    </w:p>
+    <w:p>
+      <w:pPr>
+        <w:pStyle w:val="TextHeading3"/>
+        <w:tabs>
+          <w:tab w:val="left" w:pos="1620"/>
+          <w:tab w:val="left" w:pos="2160"/>
+        </w:tabs>
+        <w:ind w:left="1620" w:hanging="900"/>
+      </w:pPr>
+      <w:r>
+        <w:rPr>
+          <w:u w:val="single"/>
+        </w:rPr>
+        <w:tab/>
+      </w:r>
+      <w:r>
+        <w:t>(D)</w:t>
+      </w:r>
+      <w:r>
+        <w:tab/>
+        <w:t>Commodity and option transactions;</w:t>
+      </w:r>
+    </w:p>
+    <w:p>
+      <w:pPr>
+        <w:pStyle w:val="TextHeading3"/>
+        <w:tabs>
+          <w:tab w:val="left" w:pos="1620"/>
+          <w:tab w:val="left" w:pos="2160"/>
+        </w:tabs>
+        <w:ind w:left="1620" w:hanging="900"/>
+      </w:pPr>
+      <w:r>
+        <w:rPr>
+          <w:u w:val="single"/>
+        </w:rPr>
+        <w:tab/>
+      </w:r>
+      <w:r>
+        <w:t>(E)</w:t>
+      </w:r>
+      <w:r>
+        <w:tab/>
+        <w:t>Banking and other financial institution transactions;</w:t>
+      </w:r>
+    </w:p>
+    <w:p>
+      <w:pPr>
+        <w:pStyle w:val="TextHeading3"/>
+        <w:tabs>
+          <w:tab w:val="left" w:pos="1620"/>
+          <w:tab w:val="left" w:pos="2160"/>
+        </w:tabs>
+        <w:ind w:left="1620" w:hanging="900"/>
+      </w:pPr>
+      <w:r>
+        <w:rPr>
+          <w:u w:val="single"/>
+        </w:rPr>
+        <w:tab/>
+      </w:r>
+      <w:r>
+        <w:t>(F)</w:t>
+      </w:r>
+      <w:r>
+        <w:tab/>
+        <w:t>Business operating transactions;</w:t>
+      </w:r>
+    </w:p>
+    <w:p>
+      <w:pPr>
+        <w:pStyle w:val="TextHeading3"/>
+        <w:tabs>
+          <w:tab w:val="left" w:pos="1620"/>
+          <w:tab w:val="left" w:pos="2160"/>
+        </w:tabs>
+        <w:ind w:left="1620" w:hanging="900"/>
+      </w:pPr>
+      <w:r>
+        <w:rPr>
+          <w:u w:val="single"/>
+        </w:rPr>
+        <w:tab/>
+      </w:r>
+      <w:r>
+        <w:t>(G)</w:t>
+      </w:r>
+      <w:r>
+        <w:tab/>
+        <w:t>Insurance and annuity transactions;</w:t>
+      </w:r>
+    </w:p>
+    <w:p>
+      <w:pPr>
+        <w:pStyle w:val="TextHeading3"/>
+        <w:tabs>
+          <w:tab w:val="left" w:pos="1620"/>
+          <w:tab w:val="left" w:pos="2160"/>
+        </w:tabs>
+        <w:ind w:left="1620" w:hanging="900"/>
+      </w:pPr>
+      <w:r>
+        <w:rPr>
+          <w:u w:val="single"/>
+        </w:rPr>
+        <w:lastRenderedPageBreak/>
+        <w:tab/>
+      </w:r>
+      <w:r>
+        <w:t>(H)</w:t>
+      </w:r>
+      <w:r>
+        <w:tab/>
+        <w:t>Estate, trust, and other beneficiary transactions;</w:t>
+      </w:r>
+    </w:p>
+    <w:p>
+      <w:pPr>
+        <w:pStyle w:val="TextHeading3"/>
+        <w:tabs>
+          <w:tab w:val="left" w:pos="1620"/>
+          <w:tab w:val="left" w:pos="2160"/>
+        </w:tabs>
+        <w:ind w:left="1620" w:hanging="900"/>
+      </w:pPr>
+      <w:r>
+        <w:rPr>
+          <w:u w:val="single"/>
+        </w:rPr>
+        <w:tab/>
+      </w:r>
+      <w:r>
+        <w:t>(I)</w:t>
+      </w:r>
+      <w:r>
+        <w:tab/>
+        <w:t>Claims and litigation;</w:t>
+      </w:r>
+    </w:p>
+    <w:p>
+      <w:pPr>
+        <w:pStyle w:val="TextHeading3"/>
+        <w:tabs>
+          <w:tab w:val="left" w:pos="1620"/>
+          <w:tab w:val="left" w:pos="2160"/>
+        </w:tabs>
+        <w:ind w:left="1620" w:hanging="900"/>
+      </w:pPr>
+      <w:r>
+        <w:rPr>
+          <w:u w:val="single"/>
+        </w:rPr>
+        <w:tab/>
+      </w:r>
+      <w:r>
+        <w:t>(J)</w:t>
+      </w:r>
+      <w:r>
+        <w:tab/>
+        <w:t>Personal and family maintenance;</w:t>
+      </w:r>
+    </w:p>
+    <w:p>
+      <w:pPr>
+        <w:pStyle w:val="TextHeading3"/>
+        <w:tabs>
+          <w:tab w:val="left" w:pos="1620"/>
+          <w:tab w:val="left" w:pos="2160"/>
+        </w:tabs>
+        <w:ind w:left="1620" w:hanging="900"/>
+      </w:pPr>
+      <w:r>
+        <w:rPr>
+          <w:u w:val="single"/>
+        </w:rPr>
+        <w:tab/>
+      </w:r>
+      <w:r>
+        <w:t>(K)</w:t>
+      </w:r>
+      <w:r>
+        <w:tab/>
+        <w:t>Benefits from social security, Medicare, Medicaid, or other governmental programs or civil or military service;</w:t>
+      </w:r>
+    </w:p>
+    <w:p>
+      <w:pPr>
+        <w:pStyle w:val="TextHeading3"/>
+        <w:tabs>
+          <w:tab w:val="left" w:pos="1620"/>
+          <w:tab w:val="left" w:pos="2160"/>
+        </w:tabs>
+        <w:ind w:left="1620" w:hanging="900"/>
+      </w:pPr>
+      <w:r>
+        <w:rPr>
+          <w:u w:val="single"/>
+        </w:rPr>
+        <w:tab/>
+      </w:r>
+      <w:r>
+        <w:t>(L)</w:t>
+      </w:r>
+      <w:r>
+        <w:tab/>
+        <w:t>Retirement plan transactions;</w:t>
+      </w:r>
+    </w:p>
+    <w:p>
+      <w:pPr>
+        <w:pStyle w:val="TextHeading3"/>
+        <w:tabs>
+          <w:tab w:val="left" w:pos="1620"/>
+          <w:tab w:val="left" w:pos="2160"/>
+        </w:tabs>
+        <w:ind w:left="1620" w:hanging="900"/>
+      </w:pPr>
+      <w:r>
+        <w:rPr>
+          <w:u w:val="single"/>
+        </w:rPr>
+        <w:tab/>
+      </w:r>
+      <w:r>
+        <w:t>(M)</w:t>
+      </w:r>
+      <w:r>
+        <w:tab/>
+        <w:t>Tax matters.</w:t>
+      </w:r>
+    </w:p>
+    <w:p>
+      <w:pPr>
+        <w:pStyle w:val="TextHeading3"/>
+        <w:tabs>
+          <w:tab w:val="left" w:pos="1620"/>
+          <w:tab w:val="left" w:pos="2160"/>
+        </w:tabs>
+        <w:ind w:left="1620" w:hanging="900"/>
+      </w:pPr>
+      <w:r>
+        <w:rPr>
+          <w:u w:val="single"/>
+        </w:rPr>
+        <w:tab/>
+      </w:r>
+      <w:r>
+        <w:t>(N)</w:t>
+      </w:r>
+      <w:r>
+        <w:tab/>
+        <w:t>Digital assets and the content of an electronic communication.</w:t>
+      </w:r>
+    </w:p>
+    <w:p>
+      <w:pPr>
+        <w:pStyle w:val="TextHeading3"/>
+        <w:tabs>
+          <w:tab w:val="left" w:pos="1620"/>
+          <w:tab w:val="left" w:pos="2160"/>
+        </w:tabs>
+        <w:ind w:left="1620" w:hanging="900"/>
+      </w:pPr>
+      <w:r>
+        <w:rPr>
+          <w:u w:val="single"/>
+        </w:rPr>
+        <w:tab/>
+      </w:r>
+      <w:r>
+        <w:t>(O)</w:t>
+      </w:r>
+      <w:r>
+        <w:tab/>
+        <w:t>ALL OF THE POWERS LISTED IN (A) THROUGH (N).  YOU DO NOT HAVE TO INITIAL THE LINE IN FRONT OF ANY OTHER POWER IF YOU INITIAL LINE (O).</w:t>
+      </w:r>
+    </w:p>
+    <w:p>
+      <w:pPr>
+        <w:keepNext/>
+        <w:keepLines/>
+        <w:spacing w:before="240" w:after="120"/>
+        <w:jc w:val="center"/>
+        <w:rPr>
+          <w:rFonts w:ascii="Arial" w:hAnsi="Arial" w:cs="Arial"/>
           <w:b/>
           <w:bCs/>
         </w:rPr>
       </w:pPr>
       <w:r>
         <w:rPr>
+          <w:rFonts w:ascii="Arial" w:hAnsi="Arial" w:cs="Arial"/>
           <w:b/>
           <w:bCs/>
         </w:rPr>
-        <w:t>DESIGNATION OF HEALTH CARE AGENT.</w:t>
-      </w:r>
-    </w:p>
-    <w:p>
-      <w:pPr>
-        <w:pStyle w:val="TextHeading2"/>
-      </w:pPr>
-      <w:r>
-        <w:t xml:space="preserve">I, </w:t>
-      </w:r>
-      <w:r>
-        <w:t xml:space="preserve">Jason B. Vance</w:t>
-      </w:r>
-      <w:proofErr w:type="spellStart"/>
-      <w:r>
-        <w:t/>
-      </w:r>
-      <w:proofErr w:type="spellEnd"/>
-      <w:r>
-        <w:t/>
-      </w:r>
-      <w:r>
-        <w:t xml:space="preserve"> </w:t>
-      </w:r>
-      <w:r>
-        <w:t>appoint:</w:t>
-      </w:r>
-    </w:p>
-    <w:p>
-      <w:pPr>
-        <w:pStyle w:val="TextHeading3"/>
-        <w:tabs>
-          <w:tab w:val="right" w:pos="1620"/>
-          <w:tab w:val="left" w:pos="1800"/>
-          <w:tab w:val="left" w:pos="8640"/>
-        </w:tabs>
-        <w:spacing w:before="0"/>
-        <w:ind w:left="1800" w:hanging="1080"/>
-        <w:jc w:val="left"/>
-        <w:rPr>
-          <w:u w:val="single"/>
-        </w:rPr>
-      </w:pPr>
-      <w:r>
-        <w:tab/>
-        <w:t>Name:</w:t>
-      </w:r>
-      <w:r>
-        <w:tab/>
-      </w:r>
-      <w:r>
-        <w:t xml:space="preserve">undefined</w:t>
-      </w:r>
-      <w:proofErr w:type="spellStart"/>
-      <w:r>
-        <w:t/>
-      </w:r>
-      <w:r>
-        <w:t/>
-      </w:r>
-      <w:r>
-        <w:t/>
-      </w:r>
-      <w:proofErr w:type="spellEnd"/>
-      <w:r>
-        <w:t/>
-      </w:r>
-      <w:proofErr w:type="gramStart"/>
-      <w:r>
-        <w:t/>
-      </w:r>
-      <w:proofErr w:type="gramEnd"/>
-      <w:r>
-        <w:t/>
-      </w:r>
-      <w:proofErr w:type="spellStart"/>
-      <w:r>
-        <w:t/>
-      </w:r>
-      <w:proofErr w:type="spellEnd"/>
-      <w:r>
-        <w:t/>
-      </w:r>
-      <w:proofErr w:type="spellStart"/>
-      <w:r>
-        <w:t/>
-      </w:r>
-      <w:proofErr w:type="spellEnd"/>
-      <w:r>
-        <w:t/>
-      </w:r>
-    </w:p>
-    <w:p>
-      <w:pPr>
-        <w:pStyle w:val="TextHeading3"/>
-        <w:tabs>
-          <w:tab w:val="right" w:pos="1620"/>
-          <w:tab w:val="left" w:pos="1800"/>
-          <w:tab w:val="left" w:pos="8640"/>
-        </w:tabs>
-        <w:spacing w:before="0"/>
-        <w:ind w:left="1800" w:hanging="1080"/>
-        <w:jc w:val="left"/>
-        <w:rPr>
-          <w:b/>
-          <w:bCs/>
-        </w:rPr>
-      </w:pPr>
-      <w:r>
-        <w:tab/>
-        <w:t>Address:</w:t>
-      </w:r>
-      <w:proofErr w:type="gramStart"/>
-      <w:r>
-        <w:t xml:space="preserve"> </w:t>
-      </w:r>
-      <w:r>
-        <w:t xml:space="preserve">  </w:t>
-      </w:r>
-      <w:r>
-        <w:t xml:space="preserve">undefined</w:t>
-      </w:r>
-      <w:proofErr w:type="spellStart"/>
-      <w:proofErr w:type="gramEnd"/>
-      <w:r>
-        <w:t/>
-      </w:r>
-      <w:r>
-        <w:t/>
-      </w:r>
-      <w:r>
-        <w:t/>
-      </w:r>
-      <w:proofErr w:type="spellEnd"/>
-      <w:r>
-        <w:t/>
-      </w:r>
-      <w:proofErr w:type="spellStart"/>
-      <w:r>
-        <w:t/>
-      </w:r>
-      <w:proofErr w:type="spellEnd"/>
-      <w:r>
-        <w:t/>
-      </w:r>
-      <w:proofErr w:type="spellStart"/>
-      <w:r>
-        <w:t/>
-      </w:r>
-      <w:proofErr w:type="spellEnd"/>
-      <w:r>
-        <w:t/>
-      </w:r>
-    </w:p>
-    <w:p>
-      <w:pPr>
-        <w:pStyle w:val="TextHeading3"/>
-        <w:tabs>
-          <w:tab w:val="right" w:pos="1620"/>
-          <w:tab w:val="left" w:pos="1800"/>
-          <w:tab w:val="left" w:pos="8640"/>
-        </w:tabs>
-        <w:spacing w:before="0"/>
-        <w:ind w:left="1800" w:hanging="1080"/>
-        <w:jc w:val="left"/>
-        <w:rPr>
-          <w:u w:val="single"/>
-        </w:rPr>
-      </w:pPr>
-      <w:r>
-        <w:tab/>
-        <w:t>Phone:</w:t>
-      </w:r>
-      <w:r>
-        <w:t xml:space="preserve">   </w:t>
-      </w:r>
-      <w:proofErr w:type="gramStart"/>
-      <w:r>
-        <w:t xml:space="preserve"> </w:t>
-      </w:r>
-      <w:r>
-        <w:t xml:space="preserve">  </w:t>
-      </w:r>
-      <w:r>
-        <w:t xml:space="preserve">undefined</w:t>
-      </w:r>
-      <w:proofErr w:type="spellStart"/>
-      <w:proofErr w:type="gramEnd"/>
-      <w:r>
-        <w:t/>
-      </w:r>
-      <w:r>
-        <w:t/>
-      </w:r>
-      <w:r>
-        <w:t/>
-      </w:r>
-      <w:proofErr w:type="spellEnd"/>
-      <w:r>
-        <w:t/>
-      </w:r>
-      <w:proofErr w:type="spellStart"/>
-      <w:r>
-        <w:t/>
-      </w:r>
-      <w:r>
-        <w:t/>
-      </w:r>
-      <w:proofErr w:type="spellEnd"/>
-      <w:r>
-        <w:t/>
-      </w:r>
-      <w:proofErr w:type="spellStart"/>
-      <w:r>
-        <w:t/>
-      </w:r>
-      <w:proofErr w:type="spellEnd"/>
-      <w:r>
-        <w:t/>
-      </w:r>
-      <w:r>
-        <w:t xml:space="preserve"> </w:t>
-      </w:r>
-    </w:p>
-    <w:p>
-      <w:pPr>
-        <w:pStyle w:val="TextHeading2"/>
-      </w:pPr>
-      <w:r>
-        <w:t xml:space="preserve">as my agent to make </w:t>
-      </w:r>
-      <w:proofErr w:type="gramStart"/>
-      <w:r>
-        <w:t>any and all</w:t>
-      </w:r>
-      <w:proofErr w:type="gramEnd"/>
-      <w:r>
-        <w:t xml:space="preserve"> health care decisions for me, except to the extent I state otherwise in this document.  This medical power of attorney takes effect if I become unable to make my own health care decisions and this fact is certified in writing by my physician.</w:t>
-      </w:r>
-    </w:p>
-    <w:p>
-      <w:pPr>
-        <w:pStyle w:val="TextHeading2"/>
-        <w:rPr>
-          <w:b/>
-          <w:bCs/>
-        </w:rPr>
-      </w:pPr>
-      <w:r>
-        <w:rPr>
-          <w:b/>
-          <w:bCs/>
-        </w:rPr>
-        <w:t>LIMITATIONS ON THE DECISION-MAKING AUTHORITY OF MY AGENT ARE AS FOLLOWS:</w:t>
-      </w:r>
-    </w:p>
-    <w:p>
-      <w:pPr>
-        <w:pStyle w:val="TextHeading3"/>
-        <w:tabs>
-          <w:tab w:val="left" w:pos="8640"/>
-        </w:tabs>
-        <w:spacing w:line="360" w:lineRule="auto"/>
-        <w:rPr>
-          <w:u w:val="single"/>
-        </w:rPr>
-      </w:pPr>
-      <w:r>
-        <w:rPr>
-          <w:u w:val="single"/>
-        </w:rPr>
-        <w:tab/>
-      </w:r>
-      <w:r>
-        <w:rPr>
-          <w:u w:val="single"/>
-        </w:rPr>
-        <w:br/>
-      </w:r>
-      <w:r>
-        <w:rPr>
-          <w:u w:val="single"/>
-        </w:rPr>
-        <w:tab/>
-      </w:r>
-    </w:p>
-    <w:p>
-      <w:pPr>
-        <w:pStyle w:val="TextHeading2"/>
-        <w:rPr>
-          <w:b/>
-          <w:bCs/>
-        </w:rPr>
-      </w:pPr>
-      <w:r>
-        <w:rPr>
-          <w:b/>
-          <w:bCs/>
-        </w:rPr>
-        <w:t>DESIGNATION OF ALTERNATE AGENT.</w:t>
-      </w:r>
-    </w:p>
-    <w:p>
-      <w:pPr>
-        <w:pStyle w:val="TextHeading2"/>
-      </w:pPr>
-      <w:r>
-        <w:t xml:space="preserve">(You are not required to designate an alternate </w:t>
-      </w:r>
-      <w:proofErr w:type="gramStart"/>
-      <w:r>
-        <w:t>agent</w:t>
-      </w:r>
-      <w:proofErr w:type="gramEnd"/>
-      <w:r>
-        <w:t xml:space="preserve"> but you may do so.  An alternate agent may make the same health care decisions as the designated agent if the designated agent is unable or unwilling to act as your agent.  If the agent designated is your spouse, the designation is automatically revoked by law if your marriage is dissolved, annulled, or declared void unless this document provides otherwise.)</w:t>
-      </w:r>
-    </w:p>
-    <w:p>
-      <w:pPr>
-        <w:pStyle w:val="TextHeading2"/>
-        <w:widowControl w:val="0"/>
-      </w:pPr>
-      <w:r>
-        <w:t>If the person designated as my agent is unable or unwilling to make health care decisions for me, I designate the following persons to serve as my agent to make health care decisions for me as authorized by this document, who serve in the following order:</w:t>
-      </w:r>
-    </w:p>
-    <w:p>
-      <w:pPr>
-        <w:pStyle w:val="TextHeading3"/>
-        <w:widowControl w:val="0"/>
-        <w:ind w:left="1350" w:hanging="630"/>
-      </w:pPr>
-    </w:p>
-    <w:p>
-      <w:pPr>
-        <w:pStyle w:val="TextHeading3"/>
-        <w:keepNext/>
-        <w:keepLines/>
-        <w:widowControl w:val="0"/>
-        <w:ind w:left="1350" w:hanging="630"/>
-        <w:rPr>
-          <w:u w:val="single"/>
-        </w:rPr>
-      </w:pPr>
-      <w:r>
-        <w:t>A.</w:t>
-      </w:r>
-      <w:r>
-        <w:tab/>
-      </w:r>
-      <w:r>
-        <w:rPr>
-          <w:u w:val="single"/>
-        </w:rPr>
-        <w:t>First Alternate Agent:</w:t>
-      </w:r>
-    </w:p>
-    <w:p>
-      <w:pPr>
-        <w:pStyle w:val="TextHeading3"/>
-        <w:keepNext/>
-        <w:keepLines/>
-        <w:widowControl w:val="0"/>
-        <w:tabs>
-          <w:tab w:val="left" w:pos="2520"/>
-        </w:tabs>
-        <w:ind w:left="1620" w:hanging="900"/>
-        <w:jc w:val="left"/>
-      </w:pPr>
-      <w:r>
-        <w:tab/>
-        <w:t>Name:</w:t>
-      </w:r>
-      <w:r>
-        <w:tab/>
-      </w:r>
-      <w:r>
-        <w:t xml:space="preserve">undefined</w:t>
-      </w:r>
-      <w:proofErr w:type="spellStart"/>
-      <w:r>
-        <w:t/>
-      </w:r>
-      <w:proofErr w:type="spellEnd"/>
-      <w:r>
-        <w:t/>
-      </w:r>
-      <w:proofErr w:type="spellStart"/>
-      <w:proofErr w:type="gramStart"/>
-      <w:r>
-        <w:t/>
-      </w:r>
-      <w:proofErr w:type="spellEnd"/>
-      <w:proofErr w:type="gramEnd"/>
-      <w:r>
-        <w:t/>
-      </w:r>
-      <w:proofErr w:type="spellStart"/>
-      <w:r>
-        <w:t/>
-      </w:r>
-      <w:proofErr w:type="spellEnd"/>
-      <w:r>
-        <w:t/>
-      </w:r>
-      <w:proofErr w:type="spellStart"/>
-      <w:r>
-        <w:t/>
-      </w:r>
-      <w:proofErr w:type="spellEnd"/>
-      <w:r>
-        <w:t/>
-      </w:r>
-    </w:p>
-    <w:p>
-      <w:pPr>
-        <w:pStyle w:val="TextHeading3"/>
-        <w:keepNext/>
-        <w:keepLines/>
-        <w:widowControl w:val="0"/>
-        <w:tabs>
-          <w:tab w:val="left" w:pos="2520"/>
-        </w:tabs>
-        <w:ind w:left="1620" w:hanging="900"/>
-        <w:jc w:val="left"/>
-        <w:rPr>
-          <w:u w:val="single"/>
-        </w:rPr>
-      </w:pPr>
-      <w:r>
-        <w:tab/>
-        <w:t>Address:</w:t>
-      </w:r>
-      <w:r>
-        <w:t xml:space="preserve"> undefined</w:t>
-      </w:r>
-      <w:proofErr w:type="spellStart"/>
-      <w:r>
-        <w:t/>
-      </w:r>
-      <w:proofErr w:type="spellEnd"/>
-      <w:r>
-        <w:t/>
-      </w:r>
-      <w:proofErr w:type="gramStart"/>
-      <w:r>
-        <w:t/>
-      </w:r>
-      <w:proofErr w:type="spellStart"/>
-      <w:r>
-        <w:t/>
-      </w:r>
-      <w:proofErr w:type="gramEnd"/>
-      <w:r>
-        <w:t/>
-      </w:r>
-      <w:proofErr w:type="spellEnd"/>
-      <w:r>
-        <w:t/>
-      </w:r>
-      <w:r>
-        <w:t/>
-      </w:r>
-      <w:proofErr w:type="spellStart"/>
-      <w:r>
-        <w:t/>
-      </w:r>
-      <w:proofErr w:type="spellEnd"/>
-      <w:r>
-        <w:t/>
-      </w:r>
-      <w:proofErr w:type="spellStart"/>
-      <w:r>
-        <w:t/>
-      </w:r>
-      <w:proofErr w:type="spellEnd"/>
-      <w:r>
-        <w:t/>
-      </w:r>
-    </w:p>
-    <w:p>
-      <w:pPr>
-        <w:pStyle w:val="TextHeading3"/>
-        <w:keepNext/>
-        <w:keepLines/>
-        <w:widowControl w:val="0"/>
-        <w:tabs>
-          <w:tab w:val="left" w:pos="2520"/>
-        </w:tabs>
-        <w:spacing w:after="120"/>
-        <w:ind w:left="1620" w:hanging="900"/>
-        <w:jc w:val="left"/>
-      </w:pPr>
-      <w:r>
-        <w:tab/>
-        <w:t>Phone:</w:t>
-      </w:r>
-      <w:r>
-        <w:t xml:space="preserve"> </w:t>
-      </w:r>
-      <w:proofErr w:type="gramStart"/>
-      <w:r>
-        <w:t xml:space="preserve"> </w:t>
-      </w:r>
-      <w:r>
-        <w:t xml:space="preserve">  </w:t>
-      </w:r>
-      <w:r>
-        <w:t xml:space="preserve">undefined</w:t>
-      </w:r>
-      <w:proofErr w:type="spellStart"/>
-      <w:proofErr w:type="gramEnd"/>
-      <w:r>
-        <w:t/>
-      </w:r>
-      <w:proofErr w:type="spellEnd"/>
-      <w:r>
-        <w:t/>
-      </w:r>
-      <w:proofErr w:type="spellStart"/>
-      <w:r>
-        <w:t/>
-      </w:r>
-      <w:proofErr w:type="spellEnd"/>
-      <w:r>
-        <w:t/>
-      </w:r>
-      <w:proofErr w:type="spellStart"/>
-      <w:r>
-        <w:t/>
-      </w:r>
-      <w:proofErr w:type="spellEnd"/>
-      <w:r>
-        <w:t/>
-      </w:r>
-      <w:proofErr w:type="spellStart"/>
-      <w:r>
-        <w:t/>
-      </w:r>
-      <w:proofErr w:type="spellEnd"/>
-      <w:r>
-        <w:t/>
-      </w:r>
-    </w:p>
-    <w:p>
-      <w:pPr>
-        <w:pStyle w:val="TextHeading3"/>
-        <w:keepNext/>
-        <w:keepLines/>
-        <w:widowControl w:val="0"/>
-        <w:ind w:left="1350" w:hanging="630"/>
-        <w:rPr>
-          <w:u w:val="single"/>
-        </w:rPr>
-      </w:pPr>
-      <w:r>
-        <w:t>B</w:t>
-      </w:r>
-      <w:r>
-        <w:tab/>
-      </w:r>
-      <w:r>
-        <w:rPr>
-          <w:u w:val="single"/>
-        </w:rPr>
-        <w:t xml:space="preserve">Second </w:t>
-      </w:r>
-      <w:r>
-        <w:rPr>
-          <w:u w:val="single"/>
-        </w:rPr>
-        <w:t>Alternate Agent:</w:t>
-      </w:r>
-    </w:p>
-    <w:p>
-      <w:pPr>
-        <w:pStyle w:val="TextHeading3"/>
-        <w:keepNext/>
-        <w:keepLines/>
-        <w:widowControl w:val="0"/>
-        <w:tabs>
-          <w:tab w:val="left" w:pos="2520"/>
-        </w:tabs>
-        <w:ind w:left="1620" w:hanging="900"/>
-        <w:jc w:val="left"/>
-      </w:pPr>
-      <w:r>
-        <w:tab/>
-      </w:r>
-      <w:r>
-        <w:t>Name:</w:t>
-      </w:r>
-      <w:r>
-        <w:tab/>
-        <w:t xml:space="preserve">undefined</w:t>
-      </w:r>
-      <w:proofErr w:type="spellStart"/>
-      <w:r>
-        <w:t/>
-      </w:r>
-      <w:proofErr w:type="spellEnd"/>
-      <w:r>
-        <w:t/>
-      </w:r>
-      <w:proofErr w:type="spellStart"/>
-      <w:proofErr w:type="gramStart"/>
-      <w:r>
-        <w:t/>
-      </w:r>
-      <w:proofErr w:type="spellEnd"/>
-      <w:proofErr w:type="gramEnd"/>
-      <w:r>
-        <w:t/>
-      </w:r>
-      <w:proofErr w:type="spellStart"/>
-      <w:r>
-        <w:t/>
-      </w:r>
-      <w:proofErr w:type="spellEnd"/>
-      <w:r>
-        <w:t/>
-      </w:r>
-      <w:proofErr w:type="spellStart"/>
-      <w:r>
-        <w:t/>
-      </w:r>
-      <w:proofErr w:type="spellEnd"/>
-      <w:r>
-        <w:t/>
-      </w:r>
-    </w:p>
-    <w:p>
-      <w:pPr>
-        <w:pStyle w:val="TextHeading3"/>
-        <w:keepNext/>
-        <w:keepLines/>
-        <w:widowControl w:val="0"/>
-        <w:tabs>
-          <w:tab w:val="left" w:pos="2520"/>
-        </w:tabs>
-        <w:ind w:left="1620" w:hanging="900"/>
-        <w:jc w:val="left"/>
-        <w:rPr>
-          <w:u w:val="single"/>
-        </w:rPr>
-      </w:pPr>
-      <w:r>
-        <w:tab/>
-        <w:t xml:space="preserve">Address: undefined</w:t>
-      </w:r>
-      <w:proofErr w:type="spellStart"/>
-      <w:r>
-        <w:t/>
-      </w:r>
-      <w:proofErr w:type="spellEnd"/>
-      <w:r>
-        <w:t/>
-      </w:r>
-      <w:proofErr w:type="gramStart"/>
-      <w:r>
-        <w:t/>
-      </w:r>
-      <w:proofErr w:type="spellStart"/>
-      <w:r>
-        <w:t/>
-      </w:r>
-      <w:proofErr w:type="gramEnd"/>
-      <w:r>
-        <w:t/>
-      </w:r>
-      <w:proofErr w:type="spellEnd"/>
-      <w:r>
-        <w:t/>
-      </w:r>
-      <w:proofErr w:type="spellStart"/>
-      <w:r>
-        <w:t/>
-      </w:r>
-      <w:proofErr w:type="spellEnd"/>
-      <w:r>
-        <w:t/>
-      </w:r>
-      <w:proofErr w:type="spellStart"/>
-      <w:r>
-        <w:t/>
-      </w:r>
-      <w:proofErr w:type="spellEnd"/>
-      <w:r>
-        <w:t/>
-      </w:r>
-    </w:p>
-    <w:p>
-      <w:pPr>
-        <w:pStyle w:val="TextHeading3"/>
-        <w:keepNext/>
-        <w:keepLines/>
-        <w:widowControl w:val="0"/>
-        <w:tabs>
-          <w:tab w:val="left" w:pos="2520"/>
-        </w:tabs>
-        <w:spacing w:after="120"/>
-        <w:ind w:left="1620" w:hanging="900"/>
-        <w:jc w:val="left"/>
-      </w:pPr>
-      <w:r>
-        <w:tab/>
-        <w:t xml:space="preserve">Phone: </w:t>
-      </w:r>
-      <w:proofErr w:type="gramStart"/>
-      <w:r>
-        <w:t xml:space="preserve"> </w:t>
-      </w:r>
-      <w:r>
-        <w:t xml:space="preserve">  </w:t>
-      </w:r>
-      <w:r>
-        <w:t xml:space="preserve">undefined</w:t>
-      </w:r>
-      <w:proofErr w:type="spellStart"/>
-      <w:proofErr w:type="gramEnd"/>
-      <w:r>
-        <w:t/>
-      </w:r>
-      <w:proofErr w:type="spellEnd"/>
-      <w:r>
-        <w:t/>
-      </w:r>
-      <w:proofErr w:type="spellStart"/>
-      <w:r>
-        <w:t/>
-      </w:r>
-      <w:proofErr w:type="spellEnd"/>
-      <w:r>
-        <w:t/>
-      </w:r>
-      <w:proofErr w:type="spellStart"/>
-      <w:r>
-        <w:t/>
-      </w:r>
-      <w:proofErr w:type="spellEnd"/>
-      <w:r>
-        <w:t/>
-      </w:r>
-      <w:proofErr w:type="spellStart"/>
-      <w:r>
-        <w:t/>
-      </w:r>
-      <w:proofErr w:type="spellEnd"/>
-      <w:r>
-        <w:t/>
-      </w:r>
-    </w:p>
-    <w:p>
-      <w:pPr>
-        <w:pStyle w:val="TextHeading3"/>
-        <w:widowControl w:val="0"/>
-        <w:tabs>
-          <w:tab w:val="left" w:pos="2520"/>
-        </w:tabs>
-        <w:ind w:left="1620" w:hanging="900"/>
-      </w:pPr>
-    </w:p>
-    <w:p>
-      <w:pPr>
-        <w:pStyle w:val="TextHeading3"/>
-        <w:keepNext/>
-        <w:keepLines/>
-        <w:widowControl w:val="0"/>
-        <w:ind w:left="1350" w:hanging="630"/>
-        <w:rPr>
-          <w:u w:val="single"/>
-        </w:rPr>
-      </w:pPr>
-      <w:r>
-        <w:lastRenderedPageBreak/>
-        <w:t>C.</w:t>
-      </w:r>
-      <w:r>
-        <w:tab/>
-      </w:r>
-      <w:r>
-        <w:rPr>
-          <w:u w:val="single"/>
-        </w:rPr>
-        <w:t xml:space="preserve">Third </w:t>
-      </w:r>
-      <w:r>
-        <w:rPr>
-          <w:u w:val="single"/>
-        </w:rPr>
-        <w:t>Alternate Agent:</w:t>
-      </w:r>
-    </w:p>
-    <w:p>
-      <w:pPr>
-        <w:pStyle w:val="TextHeading3"/>
-        <w:keepNext/>
-        <w:keepLines/>
-        <w:widowControl w:val="0"/>
-        <w:tabs>
-          <w:tab w:val="left" w:pos="2520"/>
-        </w:tabs>
-        <w:ind w:left="1620" w:hanging="900"/>
-        <w:jc w:val="left"/>
-      </w:pPr>
-      <w:r>
-        <w:tab/>
-      </w:r>
-      <w:r>
-        <w:t>Name:</w:t>
-      </w:r>
-      <w:r>
-        <w:tab/>
-        <w:t xml:space="preserve">undefined</w:t>
-      </w:r>
-      <w:proofErr w:type="spellStart"/>
-      <w:r>
-        <w:t/>
-      </w:r>
-      <w:proofErr w:type="spellEnd"/>
-      <w:r>
-        <w:t/>
-      </w:r>
-      <w:proofErr w:type="spellStart"/>
-      <w:proofErr w:type="gramStart"/>
-      <w:r>
-        <w:t/>
-      </w:r>
-      <w:proofErr w:type="spellEnd"/>
-      <w:proofErr w:type="gramEnd"/>
-      <w:r>
-        <w:t/>
-      </w:r>
-      <w:proofErr w:type="spellStart"/>
-      <w:r>
-        <w:t/>
-      </w:r>
-      <w:proofErr w:type="spellEnd"/>
-      <w:r>
-        <w:t/>
-      </w:r>
-      <w:proofErr w:type="spellStart"/>
-      <w:r>
-        <w:t/>
-      </w:r>
-      <w:proofErr w:type="spellEnd"/>
-      <w:r>
-        <w:t/>
-      </w:r>
-    </w:p>
-    <w:p>
-      <w:pPr>
-        <w:pStyle w:val="TextHeading3"/>
-        <w:keepNext/>
-        <w:keepLines/>
-        <w:widowControl w:val="0"/>
-        <w:tabs>
-          <w:tab w:val="left" w:pos="2520"/>
-        </w:tabs>
-        <w:ind w:left="1620" w:hanging="900"/>
-        <w:jc w:val="left"/>
-        <w:rPr>
-          <w:u w:val="single"/>
-        </w:rPr>
-      </w:pPr>
-      <w:r>
-        <w:tab/>
-        <w:t xml:space="preserve">Address: undefined</w:t>
-      </w:r>
-      <w:proofErr w:type="spellStart"/>
-      <w:r>
-        <w:t/>
-      </w:r>
-      <w:proofErr w:type="spellEnd"/>
-      <w:r>
-        <w:t/>
-      </w:r>
-      <w:proofErr w:type="gramStart"/>
-      <w:r>
-        <w:t/>
-      </w:r>
-      <w:proofErr w:type="spellStart"/>
-      <w:r>
-        <w:t/>
-      </w:r>
-      <w:proofErr w:type="gramEnd"/>
-      <w:r>
-        <w:t/>
-      </w:r>
-      <w:proofErr w:type="spellEnd"/>
-      <w:r>
-        <w:t/>
-      </w:r>
-      <w:proofErr w:type="spellStart"/>
-      <w:r>
-        <w:t/>
-      </w:r>
-      <w:proofErr w:type="spellEnd"/>
-      <w:r>
-        <w:t/>
-      </w:r>
-      <w:proofErr w:type="spellStart"/>
-      <w:r>
-        <w:t/>
-      </w:r>
-      <w:proofErr w:type="spellEnd"/>
-      <w:r>
-        <w:t/>
-      </w:r>
-    </w:p>
-    <w:p>
-      <w:pPr>
-        <w:pStyle w:val="TextHeading3"/>
-        <w:keepNext/>
-        <w:keepLines/>
-        <w:widowControl w:val="0"/>
-        <w:tabs>
-          <w:tab w:val="left" w:pos="2520"/>
-        </w:tabs>
-        <w:ind w:left="1620" w:hanging="900"/>
-      </w:pPr>
-      <w:r>
-        <w:tab/>
-        <w:t xml:space="preserve">Phone: </w:t>
-      </w:r>
-      <w:proofErr w:type="gramStart"/>
-      <w:r>
-        <w:t xml:space="preserve"> </w:t>
-      </w:r>
-      <w:r>
-        <w:t xml:space="preserve">  </w:t>
-      </w:r>
-      <w:r>
-        <w:t xml:space="preserve">undefined</w:t>
-      </w:r>
-      <w:proofErr w:type="spellStart"/>
-      <w:proofErr w:type="gramEnd"/>
-      <w:r>
-        <w:t/>
-      </w:r>
-      <w:proofErr w:type="spellEnd"/>
-      <w:r>
-        <w:t/>
-      </w:r>
-      <w:proofErr w:type="spellStart"/>
-      <w:r>
-        <w:t/>
-      </w:r>
-      <w:proofErr w:type="spellEnd"/>
-      <w:r>
-        <w:t/>
-      </w:r>
-      <w:proofErr w:type="spellStart"/>
-      <w:r>
-        <w:t/>
-      </w:r>
-      <w:proofErr w:type="spellEnd"/>
-      <w:r>
-        <w:t/>
-      </w:r>
-      <w:proofErr w:type="spellStart"/>
-      <w:r>
-        <w:t/>
-      </w:r>
-      <w:proofErr w:type="spellEnd"/>
-      <w:r>
-        <w:t/>
-      </w:r>
-    </w:p>
-    <w:p>
-      <w:pPr>
-        <w:pStyle w:val="TextHeading3"/>
-        <w:widowControl w:val="0"/>
-        <w:tabs>
-          <w:tab w:val="right" w:pos="2160"/>
-          <w:tab w:val="left" w:pos="2340"/>
-        </w:tabs>
-        <w:ind w:left="1350" w:hanging="630"/>
-      </w:pPr>
-    </w:p>
-    <w:p>
-      <w:pPr>
-        <w:pStyle w:val="TextHeading3"/>
-        <w:widowControl w:val="0"/>
-        <w:tabs>
-          <w:tab w:val="right" w:pos="2160"/>
-          <w:tab w:val="left" w:pos="2340"/>
-        </w:tabs>
-        <w:ind w:left="1350" w:hanging="630"/>
-      </w:pPr>
-      <w:r>
-        <w:t>The original of this document is kept at:</w:t>
-      </w:r>
-    </w:p>
-    <w:p>
-      <w:pPr>
-        <w:pStyle w:val="TextHeading3"/>
-        <w:widowControl w:val="0"/>
-        <w:tabs>
-          <w:tab w:val="left" w:pos="8640"/>
-        </w:tabs>
-        <w:spacing w:line="360" w:lineRule="auto"/>
-        <w:rPr>
-          <w:u w:val="single"/>
-        </w:rPr>
-      </w:pPr>
-      <w:r>
-        <w:rPr>
-          <w:u w:val="single"/>
-        </w:rPr>
-        <w:tab/>
-      </w:r>
-      <w:r>
-        <w:rPr>
-          <w:u w:val="single"/>
-        </w:rPr>
-        <w:br/>
-      </w:r>
-      <w:r>
-        <w:rPr>
-          <w:u w:val="single"/>
-        </w:rPr>
-        <w:tab/>
-      </w:r>
-    </w:p>
-    <w:p>
-      <w:pPr>
-        <w:pStyle w:val="TextHeading2"/>
-        <w:widowControl w:val="0"/>
-      </w:pPr>
-      <w:r>
-        <w:t>The following individuals or institutions have signed copies:</w:t>
-      </w:r>
-    </w:p>
-    <w:p>
-      <w:pPr>
-        <w:pStyle w:val="TextHeading2"/>
-        <w:widowControl w:val="0"/>
-        <w:spacing w:before="0" w:after="0"/>
-      </w:pPr>
-      <w:r>
-        <w:tab/>
-        <w:t>Creative Planning Legal</w:t>
-      </w:r>
-    </w:p>
-    <w:p>
-      <w:pPr>
-        <w:pStyle w:val="TextHeading2"/>
-        <w:widowControl w:val="0"/>
-        <w:spacing w:before="0" w:after="0"/>
-      </w:pPr>
-      <w:r>
-        <w:tab/>
-        <w:t>5454 W. 110</w:t>
-      </w:r>
-      <w:r>
-        <w:rPr>
-          <w:vertAlign w:val="superscript"/>
-        </w:rPr>
-        <w:t>th</w:t>
-      </w:r>
-      <w:r>
-        <w:t xml:space="preserve"> Street</w:t>
-      </w:r>
-    </w:p>
-    <w:p>
-      <w:pPr>
-        <w:pStyle w:val="TextHeading2"/>
-        <w:widowControl w:val="0"/>
-        <w:spacing w:before="0" w:after="120"/>
-      </w:pPr>
-      <w:r>
-        <w:tab/>
-        <w:t>Overland Park, KS  66211</w:t>
-      </w:r>
-    </w:p>
-    <w:p>
-      <w:pPr>
-        <w:pStyle w:val="TextHeading2"/>
-        <w:widowControl w:val="0"/>
-        <w:rPr>
-          <w:b/>
-          <w:bCs/>
-        </w:rPr>
-      </w:pPr>
-      <w:r>
-        <w:rPr>
-          <w:b/>
-          <w:bCs/>
-        </w:rPr>
-        <w:t>DURATION.</w:t>
-      </w:r>
-    </w:p>
-    <w:p>
-      <w:pPr>
-        <w:pStyle w:val="TextHeading2"/>
-        <w:widowControl w:val="0"/>
-      </w:pPr>
-      <w:r>
-        <w:t>I understand that this power of attorney exists indefinitely from the date I execute this document unless I establish a shorter time or revoke the power of attorney.  If I am unable to make health care decisions for myself when this power of attorney expires, the authority I have granted my agent continues to exist until the time I become able to make health care decisions for myself.</w:t>
-      </w:r>
-    </w:p>
-    <w:p>
-      <w:pPr>
-        <w:pStyle w:val="TextHeading2"/>
-        <w:tabs>
-          <w:tab w:val="left" w:pos="9360"/>
-        </w:tabs>
-        <w:rPr>
-          <w:u w:val="single"/>
-        </w:rPr>
-      </w:pPr>
-      <w:r>
-        <w:t xml:space="preserve">(IF </w:t>
-      </w:r>
-      <w:proofErr w:type="gramStart"/>
-      <w:r>
-        <w:t>APPLICABLE)  This</w:t>
-      </w:r>
-      <w:proofErr w:type="gramEnd"/>
-      <w:r>
-        <w:t xml:space="preserve"> power of attorney ends on the following date:  </w:t>
-      </w:r>
-      <w:r>
-        <w:rPr>
-          <w:u w:val="single"/>
-        </w:rPr>
-        <w:tab/>
+        <w:t>SPECIAL INSTRUCTIONS:</w:t>
       </w:r>
     </w:p>
     <w:p>
@@ -1169,25 +562,36 @@
         <w:pStyle w:val="TextHeading2"/>
         <w:keepNext/>
         <w:keepLines/>
-        <w:rPr>
-          <w:b/>
-          <w:bCs/>
-        </w:rPr>
-      </w:pPr>
-      <w:r>
-        <w:rPr>
-          <w:b/>
-          <w:bCs/>
-        </w:rPr>
-        <w:t>PRIOR DESIGNATIONS REVOKED.</w:t>
-      </w:r>
-    </w:p>
-    <w:p>
-      <w:pPr>
-        <w:pStyle w:val="TextHeading2"/>
-      </w:pPr>
-      <w:r>
-        <w:t>I revoke any prior medical power of attorney.</w:t>
+        <w:spacing w:before="120" w:after="120"/>
+        <w:rPr>
+          <w:rStyle w:val="CommentTextChar"/>
+          <w:sz w:val="24"/>
+          <w:szCs w:val="24"/>
+        </w:rPr>
+      </w:pPr>
+      <w:r>
+        <w:rPr>
+          <w:rStyle w:val="CommentTextChar"/>
+          <w:sz w:val="24"/>
+          <w:szCs w:val="24"/>
+        </w:rPr>
+        <w:t>__________</w:t>
+      </w:r>
+      <w:r>
+        <w:rPr>
+          <w:rStyle w:val="CommentTextChar"/>
+          <w:sz w:val="24"/>
+          <w:szCs w:val="24"/>
+        </w:rPr>
+        <w:tab/>
+      </w:r>
+      <w:r>
+        <w:rPr>
+          <w:rStyle w:val="CommentTextChar"/>
+          <w:sz w:val="24"/>
+          <w:szCs w:val="24"/>
+        </w:rPr>
+        <w:t>Each of my co-agents may act independently for me.</w:t>
       </w:r>
     </w:p>
     <w:p>
@@ -1195,17 +599,44 @@
         <w:pStyle w:val="TextHeading2"/>
         <w:keepNext/>
         <w:keepLines/>
-        <w:rPr>
-          <w:b/>
-          <w:bCs/>
-        </w:rPr>
-      </w:pPr>
-      <w:r>
-        <w:rPr>
-          <w:b/>
-          <w:bCs/>
-        </w:rPr>
-        <w:t>DISCLOSURE STATEMENT.</w:t>
+        <w:spacing w:before="120" w:after="120"/>
+        <w:rPr>
+          <w:rStyle w:val="CommentTextChar"/>
+          <w:sz w:val="24"/>
+          <w:szCs w:val="24"/>
+        </w:rPr>
+      </w:pPr>
+      <w:r>
+        <w:rPr>
+          <w:rStyle w:val="CommentTextChar"/>
+          <w:sz w:val="24"/>
+          <w:szCs w:val="24"/>
+        </w:rPr>
+        <w:t>_________</w:t>
+      </w:r>
+      <w:r>
+        <w:rPr>
+          <w:rStyle w:val="CommentTextChar"/>
+          <w:sz w:val="24"/>
+          <w:szCs w:val="24"/>
+        </w:rPr>
+        <w:t>_</w:t>
+      </w:r>
+      <w:r>
+        <w:rPr>
+          <w:rStyle w:val="CommentTextChar"/>
+          <w:sz w:val="24"/>
+          <w:szCs w:val="24"/>
+        </w:rPr>
+        <w:tab/>
+      </w:r>
+      <w:r>
+        <w:rPr>
+          <w:rStyle w:val="CommentTextChar"/>
+          <w:sz w:val="24"/>
+          <w:szCs w:val="24"/>
+        </w:rPr>
+        <w:t>My co-agents may act for me only if the co-agents act jointly.</w:t>
       </w:r>
     </w:p>
     <w:p>
@@ -1213,393 +644,344 @@
         <w:pStyle w:val="TextHeading2"/>
         <w:keepNext/>
         <w:keepLines/>
-        <w:rPr>
-          <w:b/>
-          <w:bCs/>
-        </w:rPr>
-      </w:pPr>
-      <w:r>
-        <w:rPr>
-          <w:b/>
-          <w:bCs/>
-        </w:rPr>
-        <w:t>THIS MEDICAL POWER OF ATTORNEY IS AN IMPORTANT LEGAL DOCUMENT. BEFORE SIGNING THIS DOCUMENT, YOU SHOULD KNOW THESE IMPORTANT FACTS:</w:t>
-      </w:r>
-    </w:p>
-    <w:p>
-      <w:pPr>
-        <w:pStyle w:val="TextHeading2"/>
-      </w:pPr>
-      <w:r>
-        <w:t xml:space="preserve">Except to the </w:t>
-      </w:r>
-      <w:proofErr w:type="gramStart"/>
-      <w:r>
-        <w:t>extent</w:t>
-      </w:r>
-      <w:proofErr w:type="gramEnd"/>
-      <w:r>
-        <w:t xml:space="preserve"> you state otherwise, this document gives the person you name as your agent the authority to make any and all health care decisions for you in accordance with your wishes, including your religious and moral beliefs, when you are unable to make the decisions for yourself. Because “health care” means any treatment, service, or procedure to maintain, diagnose, or treat your physical or mental condition, your agent has the power to make a broad range of health care decisions for you. Your agent may consent, refuse to consent, or withdraw consent to medical treatment and may make decisions about withdrawing or withholding life-sustaining treatment. Your agent may not consent to voluntary inpatient mental health services, convulsive treatment, psychosurgery, or abortion. A physician must comply with your agent’s instructions or allow you to be transferred to another physician.</w:t>
-      </w:r>
-    </w:p>
-    <w:p>
-      <w:pPr>
-        <w:pStyle w:val="TextHeading2"/>
-      </w:pPr>
-      <w:r>
-        <w:t>Your agent’s authority is effective when your doctor certifies that you lack the competence to make health care decisions.</w:t>
-      </w:r>
-    </w:p>
-    <w:p>
-      <w:pPr>
-        <w:pStyle w:val="TextHeading2"/>
-      </w:pPr>
-      <w:r>
-        <w:lastRenderedPageBreak/>
-        <w:t>Your agent is obligated to follow your instructions when making decisions on your behalf. Unless you state otherwise, your agent has the same authority to make decisions about your health care as you would have if you were able to make health care decisions for yourself.</w:t>
-      </w:r>
-    </w:p>
-    <w:p>
-      <w:pPr>
-        <w:pStyle w:val="TextHeading2"/>
-      </w:pPr>
-      <w:r>
-        <w:t>It is important that you discuss this document with your physician or other health care provider before you sign the document to ensure that you understand the nature and range of decisions that may be made on your behalf. If you do not have a physician, you should talk with someone else who is knowledgeable about these issues and can answer your questions. You do not need a lawyer’s assistance to complete this document, but if there is anything in this document that you do not understand, you should ask a lawyer to explain it to you.</w:t>
-      </w:r>
-    </w:p>
-    <w:p>
-      <w:pPr>
-        <w:pStyle w:val="TextHeading2"/>
-      </w:pPr>
-      <w:r>
-        <w:t xml:space="preserve">The person you appoint as agent should be someone you know and trust. The person must be 18 years of age or older or a person under 18 years of age who has had the disabilities of minority removed. If you appoint your health or residential care provider (e.g., your physician or an employee of a home health agency, hospital, nursing facility, or residential care facility, other than a relative), that person </w:t>
-      </w:r>
-      <w:proofErr w:type="gramStart"/>
-      <w:r>
-        <w:t>has to</w:t>
-      </w:r>
-      <w:proofErr w:type="gramEnd"/>
-      <w:r>
-        <w:t xml:space="preserve"> choose between acting as your agent or as your health or residential care provider; the law does not allow a person to serve as both at the same time.</w:t>
-      </w:r>
-    </w:p>
-    <w:p>
-      <w:pPr>
-        <w:pStyle w:val="TextHeading2"/>
-      </w:pPr>
-      <w:r>
-        <w:t>You should inform the person you appoint that you want the person to be your health care agent. You should discuss this document with your agent and your physician and give each a signed copy. You should indicate on the document itself the people and institutions that you intend to have signed copies. Your agent is not liable for health care decisions made in good faith on your behalf.</w:t>
-      </w:r>
-    </w:p>
-    <w:p>
-      <w:pPr>
-        <w:pStyle w:val="TextHeading2"/>
-      </w:pPr>
-      <w:r>
-        <w:t xml:space="preserve">Once you have signed this document, you have the right to make health care decisions for yourself </w:t>
-      </w:r>
-      <w:proofErr w:type="gramStart"/>
-      <w:r>
-        <w:t>as long as</w:t>
-      </w:r>
-      <w:proofErr w:type="gramEnd"/>
-      <w:r>
-        <w:t xml:space="preserve"> you are able to make those decisions, and treatment cannot be given to you or stopped over your objection. You have the right to revoke the authority granted to your agent by informing your agent or your health or residential care provider orally or in writing or by your execution of a subsequent medical power of attorney. Unless you state otherwise in this document, your appointment of a spouse is revoked if your marriage is dissolved, annulled, or declared void.</w:t>
-      </w:r>
-    </w:p>
-    <w:p>
-      <w:pPr>
-        <w:pStyle w:val="TextHeading2"/>
-      </w:pPr>
-      <w:r>
-        <w:t>This document may not be changed or modified. If you want to make changes in this document, you must execute a new medical power of attorney.</w:t>
-      </w:r>
-    </w:p>
-    <w:p>
-      <w:pPr>
-        <w:pStyle w:val="TextHeading2"/>
-        <w:spacing w:after="120"/>
-      </w:pPr>
-      <w:r>
-        <w:t xml:space="preserve">You may wish to designate an alternate agent </w:t>
-      </w:r>
-      <w:proofErr w:type="gramStart"/>
-      <w:r>
-        <w:t>in the event that</w:t>
-      </w:r>
-      <w:proofErr w:type="gramEnd"/>
-      <w:r>
-        <w:t xml:space="preserve"> your agent is unwilling, unable, or ineligible to act as your agent. If you designate an alternate agent, the alternate agent has the same authority as the agent to make health care decisions for you.</w:t>
-      </w:r>
-    </w:p>
-    <w:p>
-      <w:pPr>
-        <w:pStyle w:val="TextHeading2"/>
-        <w:spacing w:after="120"/>
-      </w:pPr>
-      <w:r>
-        <w:t>THIS POWER OF ATTORNEY IS NOT VALID UNLESS:</w:t>
-      </w:r>
-    </w:p>
-    <w:p>
-      <w:pPr>
-        <w:pStyle w:val="TextHeading2"/>
-        <w:spacing w:after="120"/>
-      </w:pPr>
-      <w:r>
-        <w:t xml:space="preserve">(1) YOU SIGN IT AND HAVE YOUR SIGNATURE ACKNOWLEDGED BEFORE A NOTARY </w:t>
-      </w:r>
-      <w:proofErr w:type="gramStart"/>
-      <w:r>
-        <w:t>PUBLIC;</w:t>
-      </w:r>
-      <w:proofErr w:type="gramEnd"/>
-      <w:r>
-        <w:t xml:space="preserve"> OR</w:t>
-      </w:r>
-    </w:p>
-    <w:p>
-      <w:pPr>
-        <w:pStyle w:val="TextHeading2"/>
-        <w:spacing w:after="120"/>
-      </w:pPr>
-      <w:r>
-        <w:t>(2) YOU SIGN IT IN THE PRESENCE OF TWO COMPETENT ADULT WITNESSES.</w:t>
-      </w:r>
-    </w:p>
-    <w:p>
-      <w:pPr>
-        <w:pStyle w:val="TextHeading2"/>
-        <w:ind w:firstLine="720"/>
-        <w:rPr>
-          <w:b/>
-          <w:bCs/>
-        </w:rPr>
-      </w:pPr>
-      <w:r>
-        <w:rPr>
-          <w:b/>
-          <w:bCs/>
-        </w:rPr>
-        <w:t xml:space="preserve">THE FOLLOWING PERSONS MAY </w:t>
-      </w:r>
-      <w:r>
-        <w:rPr>
-          <w:b/>
-          <w:bCs/>
-          <w:u w:val="single"/>
-        </w:rPr>
-        <w:t>NOT</w:t>
-      </w:r>
-      <w:r>
-        <w:rPr>
-          <w:b/>
-          <w:bCs/>
-        </w:rPr>
-        <w:t xml:space="preserve"> ACT AS ONE OF THE WITNESSES:</w:t>
-      </w:r>
-    </w:p>
-    <w:p>
-      <w:pPr>
-        <w:pStyle w:val="TextHeading3"/>
-      </w:pPr>
-      <w:r>
-        <w:t>(1)</w:t>
-      </w:r>
-      <w:r>
-        <w:tab/>
-      </w:r>
-      <w:r>
-        <w:t xml:space="preserve">the person you have designated as your </w:t>
-      </w:r>
-      <w:proofErr w:type="gramStart"/>
-      <w:r>
-        <w:t>agent;</w:t>
-      </w:r>
-      <w:proofErr w:type="gramEnd"/>
-    </w:p>
-    <w:p>
-      <w:pPr>
-        <w:pStyle w:val="TextHeading3"/>
-      </w:pPr>
-      <w:r>
-        <w:t>(2)</w:t>
-      </w:r>
-      <w:r>
-        <w:tab/>
-      </w:r>
-      <w:r>
-        <w:t xml:space="preserve">a person related to you by blood or </w:t>
-      </w:r>
-      <w:proofErr w:type="gramStart"/>
-      <w:r>
-        <w:t>marriage;</w:t>
-      </w:r>
-      <w:proofErr w:type="gramEnd"/>
-    </w:p>
-    <w:p>
-      <w:pPr>
-        <w:pStyle w:val="TextHeading3"/>
-        <w:ind w:left="1440" w:hanging="720"/>
-      </w:pPr>
-      <w:r>
-        <w:t>(3)</w:t>
-      </w:r>
-      <w:r>
-        <w:tab/>
-      </w:r>
-      <w:r>
-        <w:t xml:space="preserve">a person entitled to any part of your estate after your death under a will or codicil executed by you or by operation of </w:t>
-      </w:r>
-      <w:proofErr w:type="gramStart"/>
-      <w:r>
-        <w:t>law;</w:t>
-      </w:r>
-      <w:proofErr w:type="gramEnd"/>
-    </w:p>
-    <w:p>
-      <w:pPr>
-        <w:pStyle w:val="TextHeading3"/>
-      </w:pPr>
-      <w:r>
-        <w:t xml:space="preserve">(4) </w:t>
-      </w:r>
-      <w:r>
-        <w:tab/>
-      </w:r>
-      <w:r>
-        <w:t xml:space="preserve">your attending </w:t>
-      </w:r>
-      <w:proofErr w:type="gramStart"/>
-      <w:r>
-        <w:t>physician;</w:t>
-      </w:r>
-      <w:proofErr w:type="gramEnd"/>
-    </w:p>
-    <w:p>
-      <w:pPr>
-        <w:pStyle w:val="TextHeading3"/>
-      </w:pPr>
-      <w:r>
-        <w:lastRenderedPageBreak/>
-        <w:t xml:space="preserve">(5) </w:t>
-      </w:r>
-      <w:r>
-        <w:tab/>
-      </w:r>
-      <w:r>
-        <w:t xml:space="preserve">an employee of your attending </w:t>
-      </w:r>
-      <w:proofErr w:type="gramStart"/>
-      <w:r>
-        <w:t>physician;</w:t>
-      </w:r>
-      <w:proofErr w:type="gramEnd"/>
-    </w:p>
-    <w:p>
-      <w:pPr>
-        <w:pStyle w:val="TextHeading3"/>
-        <w:widowControl w:val="0"/>
-        <w:ind w:left="1440" w:hanging="720"/>
-      </w:pPr>
-      <w:r>
-        <w:t xml:space="preserve">(6) </w:t>
-      </w:r>
-      <w:r>
-        <w:tab/>
-      </w:r>
-      <w:r>
-        <w:t>an employee of a health care facility in which you are a patient if the employee is providing direct patient care to you or is an officer, director, partner, or business office employee of the health care facility or of any parent organization of the health care facility; or</w:t>
-      </w:r>
-    </w:p>
-    <w:p>
-      <w:pPr>
-        <w:pStyle w:val="TextHeading3"/>
-        <w:widowControl w:val="0"/>
-        <w:ind w:left="1440" w:hanging="720"/>
-      </w:pPr>
-      <w:r>
-        <w:t xml:space="preserve">(7) </w:t>
-      </w:r>
-      <w:r>
-        <w:tab/>
-      </w:r>
-      <w:r>
-        <w:t>a person who, at the time this medical power of attorney is executed, has a claim against any part of your estate after your death.</w:t>
-      </w:r>
-    </w:p>
-    <w:p>
-      <w:pPr>
-        <w:pStyle w:val="TextHeading3"/>
-        <w:widowControl w:val="0"/>
-        <w:ind w:left="1440" w:hanging="720"/>
-      </w:pPr>
-    </w:p>
-    <w:p>
-      <w:pPr>
-        <w:widowControl w:val="0"/>
-        <w:spacing w:after="200" w:line="276" w:lineRule="auto"/>
-        <w:rPr>
-          <w:szCs w:val="20"/>
-        </w:rPr>
-      </w:pPr>
-      <w:r>
-        <w:t>By signing below, I acknowledge that I have read and understand the information contained in the above disclosure statement.</w:t>
-      </w:r>
-    </w:p>
-    <w:p>
-      <w:pPr>
-        <w:pStyle w:val="TextHeading2"/>
-        <w:widowControl w:val="0"/>
-        <w:tabs>
-          <w:tab w:val="left" w:pos="7740"/>
-        </w:tabs>
-      </w:pPr>
-      <w:r>
-        <w:t>I sign my name to this medical power of attorney on _______ day of __________________, 20_____ at ___________________ (City), Texas.</w:t>
-      </w:r>
-    </w:p>
-    <w:p>
-      <w:pPr>
-        <w:keepNext/>
-        <w:keepLines/>
-        <w:widowControl w:val="0"/>
-        <w:spacing w:before="720"/>
-        <w:ind w:left="3600" w:firstLine="720"/>
-        <w:jc w:val="both"/>
-      </w:pPr>
-      <w:r>
-        <w:t>__________________________________________</w:t>
-      </w:r>
-    </w:p>
-    <w:p>
-      <w:pPr>
-        <w:widowControl w:val="0"/>
-        <w:ind w:left="3600" w:firstLine="720"/>
-        <w:jc w:val="both"/>
-      </w:pPr>
-      <w:r>
-        <w:t xml:space="preserve">Jason B. Vance</w:t>
-      </w:r>
-      <w:proofErr w:type="spellStart"/>
-      <w:r>
-        <w:t/>
-      </w:r>
-      <w:proofErr w:type="spellEnd"/>
-      <w:r>
-        <w:t/>
-      </w:r>
-    </w:p>
-    <w:p>
-      <w:pPr>
-        <w:pStyle w:val="TextHeading2"/>
-      </w:pPr>
+        <w:spacing w:before="120" w:after="120"/>
+        <w:rPr>
+          <w:rStyle w:val="CommentTextChar"/>
+          <w:sz w:val="24"/>
+          <w:szCs w:val="24"/>
+        </w:rPr>
+      </w:pPr>
+      <w:r>
+        <w:rPr>
+          <w:rStyle w:val="CommentTextChar"/>
+          <w:sz w:val="24"/>
+          <w:szCs w:val="24"/>
+        </w:rPr>
+        <w:t xml:space="preserve">__________ </w:t>
+      </w:r>
+      <w:r>
+        <w:rPr>
+          <w:rStyle w:val="CommentTextChar"/>
+          <w:sz w:val="24"/>
+          <w:szCs w:val="24"/>
+        </w:rPr>
+        <w:tab/>
+      </w:r>
+      <w:r>
+        <w:rPr>
+          <w:rStyle w:val="CommentTextChar"/>
+          <w:sz w:val="24"/>
+          <w:szCs w:val="24"/>
+        </w:rPr>
+        <w:t>My co-agents may act for me only if a majority of the co-agents act jointly.</w:t>
+      </w:r>
     </w:p>
     <w:p>
       <w:pPr>
         <w:pStyle w:val="TextHeading2"/>
         <w:keepNext/>
         <w:keepLines/>
+        <w:spacing w:before="120" w:after="120"/>
+      </w:pPr>
+      <w:r>
+        <w:t>Special instructions applicable to gifts (initial in front of the following sentence to have it apply):</w:t>
+      </w:r>
+    </w:p>
+    <w:p>
+      <w:pPr>
+        <w:pStyle w:val="TextHeading2"/>
+        <w:keepLines/>
+        <w:spacing w:before="120" w:after="120"/>
+        <w:ind w:left="1440" w:hanging="1440"/>
+      </w:pPr>
+      <w:r>
+        <w:t xml:space="preserve">__________ </w:t>
+      </w:r>
+      <w:r>
+        <w:tab/>
+      </w:r>
+      <w:r>
+        <w:t>I grant my agent the power to apply my property to make gifts, except that the amount of a gift to an individual may not exceed the amount of annual exclusions allowed from the federal gift tax for the calendar year of the gift.</w:t>
+      </w:r>
+    </w:p>
+    <w:p>
+      <w:pPr>
+        <w:pStyle w:val="TextHeading2"/>
+        <w:widowControl w:val="0"/>
+        <w:spacing w:before="120" w:after="120"/>
+        <w:ind w:left="1440" w:hanging="1440"/>
+      </w:pPr>
+      <w:r>
+        <w:t>GRANT OF SPECIFIC AUTHORITY (OPTIONAL)</w:t>
+      </w:r>
+    </w:p>
+    <w:p>
+      <w:pPr>
+        <w:pStyle w:val="TextHeading2"/>
+        <w:widowControl w:val="0"/>
+      </w:pPr>
+      <w:r>
+        <w:t>My agent MAY NOT do any of the following specific acts for me UNLESS I have INITIALED the specific authority listed below:</w:t>
+      </w:r>
+    </w:p>
+    <w:p>
+      <w:pPr>
+        <w:pStyle w:val="TextHeading2"/>
+        <w:widowControl w:val="0"/>
+      </w:pPr>
+      <w:r>
+        <w:t>(CAUTION: Granting any of the following will give your agent the authority to take actions that could significantly reduce your property or change how your property is distributed at your death. INITIAL ONLY the specific authority you WANT to give your agent. If you DO NOT want to grant your agent one or more of the following powers, you may also CROSS OUT a power you DO NOT want to grant.)</w:t>
+      </w:r>
+    </w:p>
+    <w:p>
+      <w:pPr>
+        <w:pStyle w:val="TextHeading2"/>
+        <w:widowControl w:val="0"/>
+      </w:pPr>
+      <w:r>
+        <w:t>__________</w:t>
+      </w:r>
+      <w:r>
+        <w:tab/>
+      </w:r>
+      <w:r>
+        <w:t>Create, amend, revoke, or terminate an inter vivos trust</w:t>
+      </w:r>
+    </w:p>
+    <w:p>
+      <w:pPr>
+        <w:pStyle w:val="TextHeading2"/>
+        <w:widowControl w:val="0"/>
+        <w:ind w:left="1440" w:hanging="1440"/>
+      </w:pPr>
+      <w:r>
+        <w:t xml:space="preserve">__________ </w:t>
+      </w:r>
+      <w:r>
+        <w:tab/>
+      </w:r>
+      <w:r>
+        <w:t>Make a gift, subject to the limitations of Section 751.032 of the Durable Power of Attorney Act (Section 751.032, Estates Code) and any special instructions in this power of attorney</w:t>
+      </w:r>
+    </w:p>
+    <w:p>
+      <w:pPr>
+        <w:pStyle w:val="TextHeading2"/>
+        <w:widowControl w:val="0"/>
+      </w:pPr>
+      <w:r>
+        <w:t xml:space="preserve">__________ </w:t>
+      </w:r>
+      <w:r>
+        <w:tab/>
+      </w:r>
+      <w:r>
+        <w:t>Create or change rights of survivorship</w:t>
+      </w:r>
+    </w:p>
+    <w:p>
+      <w:pPr>
+        <w:pStyle w:val="TextHeading2"/>
+        <w:widowControl w:val="0"/>
+      </w:pPr>
+      <w:r>
+        <w:t xml:space="preserve">__________ </w:t>
+      </w:r>
+      <w:r>
+        <w:tab/>
+      </w:r>
+      <w:r>
+        <w:t>Create or change a beneficiary designation</w:t>
+      </w:r>
+    </w:p>
+    <w:p>
+      <w:pPr>
+        <w:pStyle w:val="TextHeading2"/>
+        <w:widowControl w:val="0"/>
+        <w:ind w:left="1440" w:hanging="1440"/>
+      </w:pPr>
+      <w:r>
+        <w:lastRenderedPageBreak/>
+        <w:t xml:space="preserve">__________ </w:t>
+      </w:r>
+      <w:r>
+        <w:tab/>
+      </w:r>
+      <w:r>
+        <w:t>Authorize another person to exercise the authority granted under this power of attorney</w:t>
+      </w:r>
+    </w:p>
+    <w:p>
+      <w:pPr>
+        <w:pStyle w:val="TextHeading2"/>
+        <w:keepLines/>
+      </w:pPr>
+      <w:r>
+        <w:t>UNLESS YOU DIRECT OTHERWISE BELOW, THIS POWER OF ATTORNEY IS EFFECTIVE IMMEDIATELY AND WILL CONTINUE UNTIL IT TERMINATES.</w:t>
+      </w:r>
+    </w:p>
+    <w:p>
+      <w:pPr>
+        <w:pStyle w:val="TextHeading2"/>
+        <w:keepNext/>
+      </w:pPr>
+      <w:r>
+        <w:t>CHOOSE ONE OF THE FOLLOWING ALTERNATIVES BY CROSSING OUT THE ALTERNATIVE NOT CHOSEN:</w:t>
+      </w:r>
+    </w:p>
+    <w:p>
+      <w:pPr>
+        <w:pStyle w:val="TextHeading3"/>
+        <w:keepNext/>
+        <w:ind w:left="1800" w:hanging="1080"/>
+      </w:pPr>
+      <w:r>
+        <w:t>______</w:t>
+      </w:r>
+      <w:r>
+        <w:tab/>
+      </w:r>
+      <w:r>
+        <w:t>(A)  This power of attorney is not affected by my subsequent disability or incapacity</w:t>
+      </w:r>
+      <w:r>
+        <w:t xml:space="preserve"> (immediate)</w:t>
+      </w:r>
+      <w:r>
+        <w:t>.</w:t>
+      </w:r>
+    </w:p>
+    <w:p>
+      <w:pPr>
+        <w:pStyle w:val="TextHeading3"/>
+        <w:spacing w:after="120"/>
+        <w:ind w:left="1800" w:hanging="1080"/>
+        <w:rPr>
+          <w:strike/>
+        </w:rPr>
+      </w:pPr>
+      <w:r>
+        <w:t>______</w:t>
+      </w:r>
+      <w:r>
+        <w:tab/>
+      </w:r>
+      <w:r>
+        <w:rPr>
+          <w:strike/>
+        </w:rPr>
+        <w:t>(B)  This power of attorney becomes effective upon my disability or incapacity.</w:t>
+      </w:r>
+    </w:p>
+    <w:p>
+      <w:pPr>
+        <w:pStyle w:val="TextHeading2"/>
+      </w:pPr>
+      <w:r>
+        <w:t>YOU SHOULD CHOOSE ALTERNATIVE (A) IF THIS POWER OF ATTORNEY IS TO BECOME EFFECTIVE ON THE DATE IT IS EXECUTED.</w:t>
+      </w:r>
+    </w:p>
+    <w:p>
+      <w:pPr>
+        <w:pStyle w:val="TextHeading2"/>
+      </w:pPr>
+      <w:r>
+        <w:t>IF NEITHER (A) NOR (B) IS CROSSED OUT, IT WILL BE ASSUMED THAT YOU CHOSE ALTERNATIVE (A).</w:t>
+      </w:r>
+    </w:p>
+    <w:p>
+      <w:pPr>
+        <w:pStyle w:val="TextHeading2"/>
+      </w:pPr>
+      <w:r>
+        <w:t>If Alternative (B) is chosen and a definition of my disability or incapacity is not contained in this power of attorney, I shall be considered disabled or incapacitated for purposes of this power of attorney if a physician certifies in writing at a date later than the date this power of attorney is executed that, based on the physician’s medical examination of me, I am mentally incapable of managing my financial affairs.  I authorize the physician who examines me for this purpose to disclose my physical or mental condition to another person for purposes of this power of attorney.  A third party who accepts this power of attorney is fully protected from any action taken under this power of attorney that is based on the determination made by a physician of my disability or incapacity.</w:t>
+      </w:r>
+    </w:p>
+    <w:p>
+      <w:pPr>
+        <w:pStyle w:val="TextHeading2"/>
+      </w:pPr>
+      <w:r>
+        <w:t xml:space="preserve"> I agree that any third party who receives a copy of this document may act under it.  Termination of this durable power of attorney is not effective as to a third party until the third party has actual knowledge of the termination.  I agree to indemnify the third party for any claims that arise against the third party because of reliance on this power of attorney. The meaning and effect of this durable power of attorney is determined by Texas law.</w:t>
+      </w:r>
+    </w:p>
+    <w:p>
+      <w:pPr>
+        <w:pStyle w:val="TextHeading2"/>
+      </w:pPr>
+      <w:r>
+        <w:t xml:space="preserve"> If any agent named by me dies, becomes incapacitated, resigns, or refuses to act, or is removed by court order, or if my marriage to an agent named by me is dissolved by a court decree of divorce or annulment or is declared void by a court (unless I provided in this document that the dissolution or declaration does not terminate the agent’s authority to act under this power of attorney), I name the following (each to act alone and successively, in the order named) as successor(s) to that agent:</w:t>
+      </w:r>
+    </w:p>
+    <w:p>
+      <w:pPr>
+        <w:pStyle w:val="TextHeading3"/>
+      </w:pPr>
+      <w:r>
+        <w:t xml:space="preserve">Jeff B. Vance</w:t>
+      </w:r>
+      <w:r>
+        <w:t/>
+      </w:r>
+      <w:r>
+        <w:t/>
+      </w:r>
+    </w:p>
+    <w:p>
+      <w:pPr>
+        <w:pStyle w:val="TextHeading2"/>
+        <w:keepNext/>
+        <w:keepLines/>
+      </w:pPr>
+    </w:p>
+    <w:p>
+      <w:pPr>
+        <w:pStyle w:val="TextHeading2"/>
+        <w:keepNext/>
+        <w:keepLines/>
+      </w:pPr>
+      <w:r>
+        <w:t>Signed this ____ day of ___________________, 20___.</w:t>
+      </w:r>
+    </w:p>
+    <w:p>
+      <w:pPr>
+        <w:keepNext/>
+        <w:keepLines/>
+        <w:tabs>
+          <w:tab w:val="left" w:pos="9360"/>
+        </w:tabs>
+        <w:spacing w:before="600"/>
+        <w:ind w:left="4680"/>
+      </w:pPr>
+      <w:r>
+        <w:rPr>
+          <w:u w:val="single"/>
+        </w:rPr>
+        <w:tab/>
+      </w:r>
+    </w:p>
+    <w:p>
+      <w:pPr>
+        <w:tabs>
+          <w:tab w:val="center" w:pos="7020"/>
+        </w:tabs>
+        <w:ind w:left="4680"/>
+      </w:pPr>
+      <w:r>
+        <w:t xml:space="preserve">Jason B. Vance</w:t>
+      </w:r>
+    </w:p>
+    <w:p>
+      <w:pPr>
+        <w:pStyle w:val="TextHeading2"/>
+      </w:pPr>
+    </w:p>
+    <w:p>
+      <w:pPr>
+        <w:pStyle w:val="TextHeading2"/>
+        <w:keepNext/>
+        <w:keepLines/>
         <w:tabs>
           <w:tab w:val="left" w:pos="4320"/>
         </w:tabs>
@@ -1620,6 +1002,13 @@
         <w:jc w:val="left"/>
         <w:outlineLvl w:val="0"/>
       </w:pPr>
+      <w:r>
+        <w:t>STATE OF TEXAS</w:t>
+      </w:r>
+      <w:r>
+        <w:tab/>
+        <w:t>)</w:t>
+      </w:r>
     </w:p>
     <w:p>
       <w:pPr>
@@ -1634,9 +1023,6 @@
         <w:outlineLvl w:val="0"/>
       </w:pPr>
       <w:r>
-        <w:t>STATE OF TEXAS</w:t>
-      </w:r>
-      <w:r>
         <w:tab/>
         <w:t>)</w:t>
       </w:r>
@@ -1649,39 +1035,11 @@
         <w:tabs>
           <w:tab w:val="left" w:pos="4320"/>
         </w:tabs>
-        <w:spacing w:after="0"/>
-        <w:jc w:val="left"/>
-        <w:outlineLvl w:val="0"/>
-      </w:pPr>
-      <w:r>
-        <w:tab/>
-        <w:t>)</w:t>
-      </w:r>
-    </w:p>
-    <w:p>
-      <w:pPr>
-        <w:pStyle w:val="TextHeading2"/>
-        <w:keepNext/>
-        <w:keepLines/>
-        <w:tabs>
-          <w:tab w:val="left" w:pos="4320"/>
-        </w:tabs>
         <w:spacing w:before="0" w:after="0"/>
         <w:jc w:val="left"/>
       </w:pPr>
       <w:r>
-        <w:t xml:space="preserve">COUNTY OF </w:t>
-      </w:r>
-      <w:r>
-        <w:t xml:space="preserve">___________________</w:t>
-      </w:r>
-      <w:proofErr w:type="spellStart"/>
-      <w:r>
-        <w:t/>
-      </w:r>
-      <w:proofErr w:type="spellEnd"/>
-      <w:r>
-        <w:t/>
+        <w:t xml:space="preserve">COUNTY OF ___________________</w:t>
       </w:r>
       <w:r>
         <w:tab/>
@@ -1696,22 +1054,26 @@
         <w:spacing w:before="480" w:after="0"/>
       </w:pPr>
       <w:r>
-        <w:t xml:space="preserve">This document was acknowledged before me on ______________________, 20___ by </w:t>
+        <w:t xml:space="preserve">This document was acknowledged before me on </w:t>
+      </w:r>
+      <w:r>
+        <w:t xml:space="preserve">______________________, 20___ by </w:t>
       </w:r>
       <w:r>
         <w:t xml:space="preserve">Jason B. Vance</w:t>
       </w:r>
-      <w:proofErr w:type="spellStart"/>
-      <w:r>
-        <w:t/>
-      </w:r>
-      <w:proofErr w:type="spellEnd"/>
-      <w:r>
-        <w:t/>
-      </w:r>
-      <w:r>
-        <w:t>.</w:t>
-      </w:r>
+    </w:p>
+    <w:p>
+      <w:pPr>
+        <w:pStyle w:val="TextHeading2"/>
+        <w:keepNext/>
+        <w:keepLines/>
+        <w:tabs>
+          <w:tab w:val="left" w:pos="4320"/>
+        </w:tabs>
+        <w:spacing w:before="0" w:after="0"/>
+        <w:jc w:val="left"/>
+      </w:pPr>
     </w:p>
     <w:p>
       <w:pPr>
@@ -1749,19 +1111,749 @@
     </w:p>
     <w:p>
       <w:pPr>
-        <w:pStyle w:val="TextHeading2"/>
+        <w:jc w:val="center"/>
+        <w:rPr>
+          <w:rFonts w:ascii="Arial" w:hAnsi="Arial" w:cs="Arial"/>
+          <w:b/>
+        </w:rPr>
+      </w:pPr>
+      <w:r>
+        <w:br w:type="page"/>
+      </w:r>
+      <w:r>
+        <w:rPr>
+          <w:rFonts w:ascii="Arial" w:hAnsi="Arial" w:cs="Arial"/>
+          <w:b/>
+        </w:rPr>
+        <w:lastRenderedPageBreak/>
+        <w:t>IMPORTANT INFORMATION FOR AGENT</w:t>
+      </w:r>
+    </w:p>
+    <w:p>
+      <w:pPr>
+        <w:spacing w:before="120"/>
+        <w:rPr>
+          <w:rFonts w:ascii="Arial" w:hAnsi="Arial" w:cs="Arial"/>
+          <w:b/>
+        </w:rPr>
+      </w:pPr>
+      <w:r>
+        <w:rPr>
+          <w:rFonts w:ascii="Arial" w:hAnsi="Arial" w:cs="Arial"/>
+          <w:b/>
+        </w:rPr>
+        <w:t>Agent’s Duties</w:t>
+      </w:r>
+    </w:p>
+    <w:p>
+      <w:pPr>
+        <w:spacing w:before="120"/>
+        <w:rPr>
+          <w:sz w:val="23"/>
+          <w:szCs w:val="23"/>
+        </w:rPr>
+      </w:pPr>
+      <w:r>
+        <w:rPr>
+          <w:sz w:val="23"/>
+          <w:szCs w:val="23"/>
+        </w:rPr>
+        <w:t>When you accept the authority granted under this power of attorney, you establish a “fiduciary” relationship with the principal.  This is a special legal relationship that imposes on you legal duties that continue until you resign or the power of attorney is terminated or revoked by the principal or by operation of law.  A fiduciary duty generally includes the duty to:</w:t>
+      </w:r>
+    </w:p>
+    <w:p>
+      <w:pPr>
+        <w:spacing w:before="120"/>
+        <w:ind w:left="1440" w:hanging="720"/>
+        <w:rPr>
+          <w:sz w:val="23"/>
+          <w:szCs w:val="23"/>
+        </w:rPr>
+      </w:pPr>
+      <w:r>
+        <w:rPr>
+          <w:sz w:val="23"/>
+          <w:szCs w:val="23"/>
+        </w:rPr>
+        <w:t xml:space="preserve">(1)  </w:t>
+      </w:r>
+      <w:r>
+        <w:rPr>
+          <w:sz w:val="23"/>
+          <w:szCs w:val="23"/>
+        </w:rPr>
+        <w:tab/>
+        <w:t>act in good faith;</w:t>
+      </w:r>
+    </w:p>
+    <w:p>
+      <w:pPr>
+        <w:spacing w:before="120"/>
+        <w:ind w:left="1440" w:hanging="720"/>
+        <w:rPr>
+          <w:sz w:val="23"/>
+          <w:szCs w:val="23"/>
+        </w:rPr>
+      </w:pPr>
+      <w:r>
+        <w:rPr>
+          <w:sz w:val="23"/>
+          <w:szCs w:val="23"/>
+        </w:rPr>
+        <w:t xml:space="preserve">(2)  </w:t>
+      </w:r>
+      <w:r>
+        <w:rPr>
+          <w:sz w:val="23"/>
+          <w:szCs w:val="23"/>
+        </w:rPr>
+        <w:tab/>
+        <w:t>do nothing beyond the authority granted in this power of attorney;</w:t>
+      </w:r>
+    </w:p>
+    <w:p>
+      <w:pPr>
+        <w:spacing w:before="120"/>
+        <w:ind w:left="1440" w:hanging="720"/>
+        <w:rPr>
+          <w:sz w:val="23"/>
+          <w:szCs w:val="23"/>
+        </w:rPr>
+      </w:pPr>
+      <w:r>
+        <w:rPr>
+          <w:sz w:val="23"/>
+          <w:szCs w:val="23"/>
+        </w:rPr>
+        <w:t xml:space="preserve">(3)  </w:t>
+      </w:r>
+      <w:r>
+        <w:rPr>
+          <w:sz w:val="23"/>
+          <w:szCs w:val="23"/>
+        </w:rPr>
+        <w:tab/>
+        <w:t>act loyally for the principal’s benefit;</w:t>
+      </w:r>
+    </w:p>
+    <w:p>
+      <w:pPr>
+        <w:spacing w:before="120"/>
+        <w:ind w:left="1440" w:hanging="720"/>
+        <w:rPr>
+          <w:sz w:val="23"/>
+          <w:szCs w:val="23"/>
+        </w:rPr>
+      </w:pPr>
+      <w:r>
+        <w:rPr>
+          <w:sz w:val="23"/>
+          <w:szCs w:val="23"/>
+        </w:rPr>
+        <w:t xml:space="preserve">(4)  </w:t>
+      </w:r>
+      <w:r>
+        <w:rPr>
+          <w:sz w:val="23"/>
+          <w:szCs w:val="23"/>
+        </w:rPr>
+        <w:tab/>
+        <w:t>avoid conflicts that would impair your ability to act in the principal’s best interest; and</w:t>
+      </w:r>
+    </w:p>
+    <w:p>
+      <w:pPr>
         <w:keepNext/>
         <w:keepLines/>
-        <w:tabs>
-          <w:tab w:val="right" w:pos="3150"/>
-          <w:tab w:val="left" w:pos="3330"/>
-          <w:tab w:val="left" w:pos="9360"/>
-        </w:tabs>
-        <w:ind w:left="3326" w:hanging="3326"/>
+        <w:spacing w:before="120"/>
+        <w:ind w:left="1440" w:hanging="720"/>
+        <w:rPr>
+          <w:sz w:val="23"/>
+          <w:szCs w:val="23"/>
+        </w:rPr>
+      </w:pPr>
+      <w:r>
+        <w:rPr>
+          <w:sz w:val="23"/>
+          <w:szCs w:val="23"/>
+        </w:rPr>
+        <w:t xml:space="preserve">(5)  </w:t>
+      </w:r>
+      <w:r>
+        <w:rPr>
+          <w:sz w:val="23"/>
+          <w:szCs w:val="23"/>
+        </w:rPr>
+        <w:tab/>
+        <w:t>disclose your identity as an agent when you act for the principal by writing or printing the name of the principal and signing your own name as “agent” in the following manner:</w:t>
+      </w:r>
+    </w:p>
+    <w:p>
+      <w:pPr>
+        <w:keepNext/>
+        <w:keepLines/>
+        <w:spacing w:before="120"/>
+        <w:ind w:left="1440"/>
+        <w:rPr>
+          <w:sz w:val="23"/>
+          <w:szCs w:val="23"/>
+        </w:rPr>
+      </w:pPr>
+      <w:r>
+        <w:rPr>
+          <w:sz w:val="23"/>
+          <w:szCs w:val="23"/>
+        </w:rPr>
+        <w:t>(Principal’s Name) by (Your Signature) as Agent</w:t>
+      </w:r>
+    </w:p>
+    <w:p>
+      <w:pPr>
+        <w:spacing w:before="120"/>
+        <w:rPr>
+          <w:sz w:val="23"/>
+          <w:szCs w:val="23"/>
+        </w:rPr>
+      </w:pPr>
+      <w:r>
+        <w:rPr>
+          <w:sz w:val="23"/>
+          <w:szCs w:val="23"/>
+        </w:rPr>
+        <w:t>In addition, the Durable Power of Attorney Act (Subtitle P, Title 2, Estates Code) requires you to:</w:t>
+      </w:r>
+    </w:p>
+    <w:p>
+      <w:pPr>
+        <w:spacing w:before="120"/>
+        <w:ind w:left="1440" w:hanging="720"/>
+        <w:rPr>
+          <w:sz w:val="23"/>
+          <w:szCs w:val="23"/>
+        </w:rPr>
+      </w:pPr>
+      <w:r>
+        <w:rPr>
+          <w:sz w:val="23"/>
+          <w:szCs w:val="23"/>
+        </w:rPr>
+        <w:t xml:space="preserve">(1)  </w:t>
+      </w:r>
+      <w:r>
+        <w:rPr>
+          <w:sz w:val="23"/>
+          <w:szCs w:val="23"/>
+        </w:rPr>
+        <w:tab/>
+        <w:t>maintain records of each action taken or decision made on behalf of the principal;</w:t>
+      </w:r>
+    </w:p>
+    <w:p>
+      <w:pPr>
+        <w:spacing w:before="120"/>
+        <w:ind w:left="1440" w:hanging="720"/>
+        <w:rPr>
+          <w:sz w:val="23"/>
+          <w:szCs w:val="23"/>
+        </w:rPr>
+      </w:pPr>
+      <w:r>
+        <w:rPr>
+          <w:sz w:val="23"/>
+          <w:szCs w:val="23"/>
+        </w:rPr>
+        <w:t xml:space="preserve">(2)  </w:t>
+      </w:r>
+      <w:r>
+        <w:rPr>
+          <w:sz w:val="23"/>
+          <w:szCs w:val="23"/>
+        </w:rPr>
+        <w:tab/>
+        <w:t>maintain all records until delivered to the principal, released by the principal, or discharged by a court; and</w:t>
+      </w:r>
+    </w:p>
+    <w:p>
+      <w:pPr>
+        <w:spacing w:before="120"/>
+        <w:ind w:left="1440" w:hanging="720"/>
+        <w:rPr>
+          <w:sz w:val="23"/>
+          <w:szCs w:val="23"/>
+        </w:rPr>
+      </w:pPr>
+      <w:r>
+        <w:rPr>
+          <w:sz w:val="23"/>
+          <w:szCs w:val="23"/>
+        </w:rPr>
+        <w:t xml:space="preserve">(3)  </w:t>
+      </w:r>
+      <w:r>
+        <w:rPr>
+          <w:sz w:val="23"/>
+          <w:szCs w:val="23"/>
+        </w:rPr>
+        <w:tab/>
+        <w:t>if requested by the principal, provide an accounting to the principal that, unless otherwise directed by the principal or otherwise provided in the Special Instructions, must include:</w:t>
+      </w:r>
+    </w:p>
+    <w:p>
+      <w:pPr>
+        <w:spacing w:before="120"/>
+        <w:ind w:left="2160" w:hanging="720"/>
+        <w:rPr>
+          <w:sz w:val="23"/>
+          <w:szCs w:val="23"/>
+        </w:rPr>
+      </w:pPr>
+      <w:r>
+        <w:rPr>
+          <w:sz w:val="23"/>
+          <w:szCs w:val="23"/>
+        </w:rPr>
+        <w:t xml:space="preserve">(A)  </w:t>
+      </w:r>
+      <w:r>
+        <w:rPr>
+          <w:sz w:val="23"/>
+          <w:szCs w:val="23"/>
+        </w:rPr>
+        <w:tab/>
+        <w:t>the property belonging to the principal that has come to your knowledge or into your possession;</w:t>
+      </w:r>
+    </w:p>
+    <w:p>
+      <w:pPr>
+        <w:spacing w:before="120"/>
+        <w:ind w:left="2160" w:hanging="720"/>
+        <w:rPr>
+          <w:sz w:val="23"/>
+          <w:szCs w:val="23"/>
+        </w:rPr>
+      </w:pPr>
+      <w:r>
+        <w:rPr>
+          <w:sz w:val="23"/>
+          <w:szCs w:val="23"/>
+        </w:rPr>
+        <w:t xml:space="preserve">(B)  </w:t>
+      </w:r>
+      <w:r>
+        <w:rPr>
+          <w:sz w:val="23"/>
+          <w:szCs w:val="23"/>
+        </w:rPr>
+        <w:tab/>
+        <w:t>each action taken or decision made by you as agent;</w:t>
+      </w:r>
+    </w:p>
+    <w:p>
+      <w:pPr>
+        <w:spacing w:before="120"/>
+        <w:ind w:left="2160" w:hanging="720"/>
+        <w:rPr>
+          <w:sz w:val="23"/>
+          <w:szCs w:val="23"/>
+        </w:rPr>
+      </w:pPr>
+      <w:r>
+        <w:rPr>
+          <w:sz w:val="23"/>
+          <w:szCs w:val="23"/>
+        </w:rPr>
+        <w:t xml:space="preserve">(C)  </w:t>
+      </w:r>
+      <w:r>
+        <w:rPr>
+          <w:sz w:val="23"/>
+          <w:szCs w:val="23"/>
+        </w:rPr>
+        <w:tab/>
+        <w:t>a complete account of receipts, disbursements, and other actions of you as agent that includes the source and nature of each receipt, disbursement, or action, with receipts of principal and income shown separately;</w:t>
+      </w:r>
+    </w:p>
+    <w:p>
+      <w:pPr>
+        <w:spacing w:before="120"/>
+        <w:ind w:left="2160" w:hanging="720"/>
+        <w:rPr>
+          <w:sz w:val="23"/>
+          <w:szCs w:val="23"/>
+        </w:rPr>
+      </w:pPr>
+      <w:r>
+        <w:rPr>
+          <w:sz w:val="23"/>
+          <w:szCs w:val="23"/>
+        </w:rPr>
+        <w:t xml:space="preserve">(D)  </w:t>
+      </w:r>
+      <w:r>
+        <w:rPr>
+          <w:sz w:val="23"/>
+          <w:szCs w:val="23"/>
+        </w:rPr>
+        <w:tab/>
+        <w:t>a listing of all property over which you have exercised control that includes an adequate description of each asset and the asset’s current value, if known to you;</w:t>
+      </w:r>
+    </w:p>
+    <w:p>
+      <w:pPr>
+        <w:spacing w:before="120"/>
+        <w:ind w:left="2160" w:hanging="720"/>
+        <w:rPr>
+          <w:sz w:val="23"/>
+          <w:szCs w:val="23"/>
+        </w:rPr>
+      </w:pPr>
+      <w:r>
+        <w:rPr>
+          <w:sz w:val="23"/>
+          <w:szCs w:val="23"/>
+        </w:rPr>
+        <w:t xml:space="preserve">(E)  </w:t>
+      </w:r>
+      <w:r>
+        <w:rPr>
+          <w:sz w:val="23"/>
+          <w:szCs w:val="23"/>
+        </w:rPr>
+        <w:tab/>
+        <w:t>the cash balance on hand and the name and location of the depository at which the cash balance is kept;</w:t>
+      </w:r>
+    </w:p>
+    <w:p>
+      <w:pPr>
+        <w:spacing w:before="120"/>
+        <w:ind w:left="2160" w:hanging="720"/>
+        <w:rPr>
+          <w:sz w:val="23"/>
+          <w:szCs w:val="23"/>
+        </w:rPr>
+      </w:pPr>
+      <w:r>
+        <w:rPr>
+          <w:sz w:val="23"/>
+          <w:szCs w:val="23"/>
+        </w:rPr>
+        <w:t xml:space="preserve">(F)  </w:t>
+      </w:r>
+      <w:r>
+        <w:rPr>
+          <w:sz w:val="23"/>
+          <w:szCs w:val="23"/>
+        </w:rPr>
+        <w:tab/>
+        <w:t>each known liability;</w:t>
+      </w:r>
+    </w:p>
+    <w:p>
+      <w:pPr>
+        <w:spacing w:before="120"/>
+        <w:ind w:left="2160" w:hanging="720"/>
+        <w:rPr>
+          <w:sz w:val="23"/>
+          <w:szCs w:val="23"/>
+        </w:rPr>
+      </w:pPr>
+      <w:r>
+        <w:rPr>
+          <w:sz w:val="23"/>
+          <w:szCs w:val="23"/>
+        </w:rPr>
+        <w:t xml:space="preserve">(G)  </w:t>
+      </w:r>
+      <w:r>
+        <w:rPr>
+          <w:sz w:val="23"/>
+          <w:szCs w:val="23"/>
+        </w:rPr>
+        <w:tab/>
+        <w:t>any other information and facts known to you as necessary for a full and definite understanding of the exact condition of the property belonging to the principal; and</w:t>
+      </w:r>
+    </w:p>
+    <w:p>
+      <w:pPr>
+        <w:spacing w:before="120"/>
+        <w:ind w:left="2160" w:hanging="720"/>
+        <w:rPr>
+          <w:sz w:val="23"/>
+          <w:szCs w:val="23"/>
+        </w:rPr>
+      </w:pPr>
+      <w:r>
+        <w:rPr>
+          <w:sz w:val="23"/>
+          <w:szCs w:val="23"/>
+        </w:rPr>
+        <w:t xml:space="preserve">(H)  </w:t>
+      </w:r>
+      <w:r>
+        <w:rPr>
+          <w:sz w:val="23"/>
+          <w:szCs w:val="23"/>
+        </w:rPr>
+        <w:tab/>
+        <w:t>all documentation regarding the principal’s property.</w:t>
+      </w:r>
+    </w:p>
+    <w:p>
+      <w:pPr>
+        <w:spacing w:before="120"/>
+        <w:rPr>
+          <w:rFonts w:ascii="Arial" w:hAnsi="Arial" w:cs="Arial"/>
+          <w:b/>
+        </w:rPr>
+      </w:pPr>
+      <w:r>
+        <w:rPr>
+          <w:rFonts w:ascii="Arial" w:hAnsi="Arial" w:cs="Arial"/>
+          <w:b/>
+        </w:rPr>
+        <w:lastRenderedPageBreak/>
+        <w:t>Termination of Agent’s Authority</w:t>
+      </w:r>
+    </w:p>
+    <w:p>
+      <w:pPr>
+        <w:spacing w:before="120"/>
+        <w:rPr>
+          <w:sz w:val="23"/>
+          <w:szCs w:val="23"/>
+        </w:rPr>
+      </w:pPr>
+      <w:r>
+        <w:rPr>
+          <w:sz w:val="23"/>
+          <w:szCs w:val="23"/>
+        </w:rPr>
+        <w:t>You must stop acting on behalf of the principal if you learn of any event that terminates this power of attorney or your authority under this power of attorney.  An event that terminates this power of attorney or your authority to act under this power of attorney includes:</w:t>
+      </w:r>
+    </w:p>
+    <w:p>
+      <w:pPr>
+        <w:spacing w:before="120"/>
+        <w:ind w:left="1440" w:hanging="720"/>
+        <w:rPr>
+          <w:sz w:val="23"/>
+          <w:szCs w:val="23"/>
+        </w:rPr>
+      </w:pPr>
+      <w:r>
+        <w:rPr>
+          <w:sz w:val="23"/>
+          <w:szCs w:val="23"/>
+        </w:rPr>
+        <w:t xml:space="preserve">(1)  </w:t>
+      </w:r>
+      <w:r>
+        <w:rPr>
+          <w:sz w:val="23"/>
+          <w:szCs w:val="23"/>
+        </w:rPr>
+        <w:tab/>
+        <w:t>the principal’s death;</w:t>
+      </w:r>
+    </w:p>
+    <w:p>
+      <w:pPr>
+        <w:spacing w:before="120"/>
+        <w:ind w:left="1440" w:hanging="720"/>
+        <w:rPr>
+          <w:sz w:val="23"/>
+          <w:szCs w:val="23"/>
+        </w:rPr>
+      </w:pPr>
+      <w:r>
+        <w:rPr>
+          <w:sz w:val="23"/>
+          <w:szCs w:val="23"/>
+        </w:rPr>
+        <w:t xml:space="preserve">(2)  </w:t>
+      </w:r>
+      <w:r>
+        <w:rPr>
+          <w:sz w:val="23"/>
+          <w:szCs w:val="23"/>
+        </w:rPr>
+        <w:tab/>
+        <w:t>the principal’s revocation of this power of attorney or your authority;</w:t>
+      </w:r>
+    </w:p>
+    <w:p>
+      <w:pPr>
+        <w:spacing w:before="120"/>
+        <w:ind w:left="1440" w:hanging="720"/>
+        <w:rPr>
+          <w:sz w:val="23"/>
+          <w:szCs w:val="23"/>
+        </w:rPr>
+      </w:pPr>
+      <w:r>
+        <w:rPr>
+          <w:sz w:val="23"/>
+          <w:szCs w:val="23"/>
+        </w:rPr>
+        <w:t xml:space="preserve">(3)  </w:t>
+      </w:r>
+      <w:r>
+        <w:rPr>
+          <w:sz w:val="23"/>
+          <w:szCs w:val="23"/>
+        </w:rPr>
+        <w:tab/>
+        <w:t>the occurrence of a termination event stated in this power of attorney;</w:t>
+      </w:r>
+    </w:p>
+    <w:p>
+      <w:pPr>
+        <w:spacing w:before="120"/>
+        <w:ind w:left="1440" w:hanging="720"/>
+        <w:rPr>
+          <w:sz w:val="23"/>
+          <w:szCs w:val="23"/>
+        </w:rPr>
+      </w:pPr>
+      <w:r>
+        <w:rPr>
+          <w:sz w:val="23"/>
+          <w:szCs w:val="23"/>
+        </w:rPr>
+        <w:t xml:space="preserve">(4)  </w:t>
+      </w:r>
+      <w:r>
+        <w:rPr>
+          <w:sz w:val="23"/>
+          <w:szCs w:val="23"/>
+        </w:rPr>
+        <w:tab/>
+        <w:t>if you are married to the principal, the dissolution of your marriage by a court decree of divorce or annulment or declaration that your marriage is void, unless otherwise provided in this power of attorney;</w:t>
+      </w:r>
+    </w:p>
+    <w:p>
+      <w:pPr>
+        <w:spacing w:before="120"/>
+        <w:ind w:left="1440" w:hanging="720"/>
+        <w:rPr>
+          <w:sz w:val="23"/>
+          <w:szCs w:val="23"/>
+        </w:rPr>
+      </w:pPr>
+      <w:r>
+        <w:rPr>
+          <w:sz w:val="23"/>
+          <w:szCs w:val="23"/>
+        </w:rPr>
+        <w:t xml:space="preserve">(5)  </w:t>
+      </w:r>
+      <w:r>
+        <w:rPr>
+          <w:sz w:val="23"/>
+          <w:szCs w:val="23"/>
+        </w:rPr>
+        <w:tab/>
+        <w:t>the appointment and qualification of a permanent guardian of the principal’s estate unless a court order provides otherwise; or</w:t>
+      </w:r>
+    </w:p>
+    <w:p>
+      <w:pPr>
+        <w:spacing w:before="120"/>
+        <w:ind w:left="1440" w:hanging="720"/>
+        <w:rPr>
+          <w:sz w:val="23"/>
+          <w:szCs w:val="23"/>
+        </w:rPr>
+      </w:pPr>
+      <w:r>
+        <w:rPr>
+          <w:sz w:val="23"/>
+          <w:szCs w:val="23"/>
+        </w:rPr>
+        <w:t xml:space="preserve">(6)  </w:t>
+      </w:r>
+      <w:r>
+        <w:rPr>
+          <w:sz w:val="23"/>
+          <w:szCs w:val="23"/>
+        </w:rPr>
+        <w:tab/>
+        <w:t>if ordered by a court, your removal as agent (attorney in fact) under this power of attorney. An event that suspends this power of attorney or your authority to act under this power of attorney is the appointment and qualification of a temporary guardian unless a court order provides otherwise.</w:t>
+      </w:r>
+    </w:p>
+    <w:p>
+      <w:pPr>
+        <w:spacing w:before="120"/>
+        <w:rPr>
+          <w:rFonts w:ascii="Arial" w:hAnsi="Arial" w:cs="Arial"/>
+          <w:b/>
+          <w:sz w:val="23"/>
+          <w:szCs w:val="23"/>
+        </w:rPr>
+      </w:pPr>
+      <w:r>
+        <w:rPr>
+          <w:rFonts w:ascii="Arial" w:hAnsi="Arial" w:cs="Arial"/>
+          <w:b/>
+          <w:sz w:val="23"/>
+          <w:szCs w:val="23"/>
+        </w:rPr>
+        <w:t>Liability of Agent</w:t>
+      </w:r>
+    </w:p>
+    <w:p>
+      <w:pPr>
+        <w:spacing w:before="120"/>
+        <w:rPr>
+          <w:sz w:val="23"/>
+          <w:szCs w:val="23"/>
+        </w:rPr>
+      </w:pPr>
+      <w:r>
+        <w:rPr>
+          <w:sz w:val="23"/>
+          <w:szCs w:val="23"/>
+        </w:rPr>
+        <w:t>The authority granted to you under this power of attorney is specified in the Durable Power of Attorney Act (Subtitle P, Title 2, Estates Code).  If you violate the Durable Power of Attorney Act or act beyond the authority granted, you may be liable for any damages caused by the violation or subject to prosecution for misapplication of property by a fiduciary under Chapter 32 of the Texas Penal Code.</w:t>
+      </w:r>
+    </w:p>
+    <w:p>
+      <w:pPr>
+        <w:pStyle w:val="TextHeading2"/>
+        <w:spacing w:after="0"/>
+        <w:rPr>
+          <w:sz w:val="23"/>
+          <w:szCs w:val="23"/>
+        </w:rPr>
+      </w:pPr>
+      <w:r>
+        <w:rPr>
+          <w:sz w:val="23"/>
+          <w:szCs w:val="23"/>
+        </w:rPr>
+        <w:t>THE AGENT, BY ACCEPTING OR ACTING UNDER THE APPOINTMENT, ASSUMES THE FIDUCIARY AND OTHER LEGAL RESPONSIBILITIES OF AN AGENT.</w:t>
+      </w:r>
+    </w:p>
+    <w:p>
+      <w:pPr>
+        <w:pStyle w:val="TextHeading2"/>
+        <w:rPr>
+          <w:color w:val="000000"/>
+          <w:sz w:val="23"/>
+          <w:szCs w:val="23"/>
+        </w:rPr>
+      </w:pPr>
+    </w:p>
+    <w:p>
+      <w:pPr>
+        <w:rPr>
+          <w:sz w:val="23"/>
+          <w:szCs w:val="23"/>
+        </w:rPr>
       </w:pPr>
     </w:p>
     <w:sectPr>
-      <w:footerReference w:type="default" r:id="rId7"/>
+      <w:footerReference w:type="default" r:id="rId8"/>
       <w:footnotePr>
         <w:numFmt w:val="lowerLetter"/>
       </w:footnotePr>
@@ -1769,16 +1861,23 @@
         <w:numFmt w:val="lowerLetter"/>
       </w:endnotePr>
       <w:pgSz w:w="12240" w:h="15840" w:code="1"/>
-      <w:pgMar w:top="1296" w:right="1440" w:bottom="1296" w:left="1440" w:header="720" w:footer="720" w:gutter="0"/>
-      <w:pgNumType w:start="1"/>
+      <w:pgMar w:top="1440" w:right="1440" w:bottom="1440" w:left="1440" w:header="720" w:footer="720" w:gutter="0"/>
       <w:cols w:space="720"/>
     </w:sectPr>
   </w:body>
 </w:document>
 </file>
 
+<file path=word/customizations.xml><?xml version="1.0" encoding="utf-8"?>
+<wne:tcg xmlns:r="http://schemas.openxmlformats.org/officeDocument/2006/relationships" xmlns:wne="http://schemas.microsoft.com/office/word/2006/wordml">
+  <wne:toolbars>
+    <wne:toolbarData r:id="rId1"/>
+  </wne:toolbars>
+</wne:tcg>
+</file>
+
 <file path=word/endnotes.xml><?xml version="1.0" encoding="utf-8"?>
-<w:endnotes xmlns:wpc="http://schemas.microsoft.com/office/word/2010/wordprocessingCanvas" xmlns:cx="http://schemas.microsoft.com/office/drawing/2014/chartex" xmlns:cx1="http://schemas.microsoft.com/office/drawing/2015/9/8/chartex" xmlns:cx2="http://schemas.microsoft.com/office/drawing/2015/10/21/chartex" xmlns:cx3="http://schemas.microsoft.com/office/drawing/2016/5/9/chartex" xmlns:cx4="http://schemas.microsoft.com/office/drawing/2016/5/10/chartex" xmlns:cx5="http://schemas.microsoft.com/office/drawing/2016/5/11/chartex" xmlns:cx6="http://schemas.microsoft.com/office/drawing/2016/5/12/chartex" xmlns:cx7="http://schemas.microsoft.com/office/drawing/2016/5/13/chartex" xmlns:cx8="http://schemas.microsoft.com/office/drawing/2016/5/14/chartex" xmlns:mc="http://schemas.openxmlformats.org/markup-compatibility/2006" xmlns:aink="http://schemas.microsoft.com/office/drawing/2016/ink" xmlns:am3d="http://schemas.microsoft.com/office/drawing/2017/model3d" xmlns:o="urn:schemas-microsoft-com:office:office" xmlns:r="http://schemas.openxmlformats.org/officeDocument/2006/relationships" xmlns:m="http://schemas.openxmlformats.org/officeDocument/2006/math" xmlns:v="urn:schemas-microsoft-com:vml" xmlns:wp14="http://schemas.microsoft.com/office/word/2010/wordprocessingDrawing" xmlns:wp="http://schemas.openxmlformats.org/drawingml/2006/wordprocessingDrawing" xmlns:w10="urn:schemas-microsoft-com:office:word" xmlns:w="http://schemas.openxmlformats.org/wordprocessingml/2006/main" xmlns:w14="http://schemas.microsoft.com/office/word/2010/wordml" xmlns:w15="http://schemas.microsoft.com/office/word/2012/wordml" xmlns:w16cex="http://schemas.microsoft.com/office/word/2018/wordml/cex" xmlns:w16cid="http://schemas.microsoft.com/office/word/2016/wordml/cid" xmlns:w16="http://schemas.microsoft.com/office/word/2018/wordml" xmlns:w16sdtdh="http://schemas.microsoft.com/office/word/2020/wordml/sdtdatahash" xmlns:w16se="http://schemas.microsoft.com/office/word/2015/wordml/symex" xmlns:wpg="http://schemas.microsoft.com/office/word/2010/wordprocessingGroup" xmlns:wpi="http://schemas.microsoft.com/office/word/2010/wordprocessingInk" xmlns:wne="http://schemas.microsoft.com/office/word/2006/wordml" xmlns:wps="http://schemas.microsoft.com/office/word/2010/wordprocessingShape" mc:Ignorable="w14 w15 w16se w16cid w16 w16cex w16sdtdh wp14">
+<w:endnotes xmlns:wpc="http://schemas.microsoft.com/office/word/2010/wordprocessingCanvas" xmlns:cx="http://schemas.microsoft.com/office/drawing/2014/chartex" xmlns:cx1="http://schemas.microsoft.com/office/drawing/2015/9/8/chartex" xmlns:cx2="http://schemas.microsoft.com/office/drawing/2015/10/21/chartex" xmlns:cx3="http://schemas.microsoft.com/office/drawing/2016/5/9/chartex" xmlns:cx4="http://schemas.microsoft.com/office/drawing/2016/5/10/chartex" xmlns:cx5="http://schemas.microsoft.com/office/drawing/2016/5/11/chartex" xmlns:cx6="http://schemas.microsoft.com/office/drawing/2016/5/12/chartex" xmlns:cx7="http://schemas.microsoft.com/office/drawing/2016/5/13/chartex" xmlns:cx8="http://schemas.microsoft.com/office/drawing/2016/5/14/chartex" xmlns:mc="http://schemas.openxmlformats.org/markup-compatibility/2006" xmlns:aink="http://schemas.microsoft.com/office/drawing/2016/ink" xmlns:am3d="http://schemas.microsoft.com/office/drawing/2017/model3d" xmlns:o="urn:schemas-microsoft-com:office:office" xmlns:oel="http://schemas.microsoft.com/office/2019/extlst" xmlns:r="http://schemas.openxmlformats.org/officeDocument/2006/relationships" xmlns:m="http://schemas.openxmlformats.org/officeDocument/2006/math" xmlns:v="urn:schemas-microsoft-com:vml" xmlns:wp14="http://schemas.microsoft.com/office/word/2010/wordprocessingDrawing" xmlns:wp="http://schemas.openxmlformats.org/drawingml/2006/wordprocessingDrawing" xmlns:w10="urn:schemas-microsoft-com:office:word" xmlns:w="http://schemas.openxmlformats.org/wordprocessingml/2006/main" xmlns:w14="http://schemas.microsoft.com/office/word/2010/wordml" xmlns:w15="http://schemas.microsoft.com/office/word/2012/wordml" xmlns:w16cex="http://schemas.microsoft.com/office/word/2018/wordml/cex" xmlns:w16cid="http://schemas.microsoft.com/office/word/2016/wordml/cid" xmlns:w16="http://schemas.microsoft.com/office/word/2018/wordml" xmlns:w16sdtdh="http://schemas.microsoft.com/office/word/2020/wordml/sdtdatahash" xmlns:w16se="http://schemas.microsoft.com/office/word/2015/wordml/symex" xmlns:wpg="http://schemas.microsoft.com/office/word/2010/wordprocessingGroup" xmlns:wpi="http://schemas.microsoft.com/office/word/2010/wordprocessingInk" xmlns:wne="http://schemas.microsoft.com/office/word/2006/wordml" xmlns:wps="http://schemas.microsoft.com/office/word/2010/wordprocessingShape" mc:Ignorable="w14 w15 w16se w16cid w16 w16cex w16sdtdh wp14">
   <w:endnote w:type="separator" w:id="-1">
     <w:p>
       <w:r>
@@ -1797,42 +1896,21 @@
 </file>
 
 <file path=word/footer1.xml><?xml version="1.0" encoding="utf-8"?>
-<w:ftr xmlns:wpc="http://schemas.microsoft.com/office/word/2010/wordprocessingCanvas" xmlns:cx="http://schemas.microsoft.com/office/drawing/2014/chartex" xmlns:cx1="http://schemas.microsoft.com/office/drawing/2015/9/8/chartex" xmlns:cx2="http://schemas.microsoft.com/office/drawing/2015/10/21/chartex" xmlns:cx3="http://schemas.microsoft.com/office/drawing/2016/5/9/chartex" xmlns:cx4="http://schemas.microsoft.com/office/drawing/2016/5/10/chartex" xmlns:cx5="http://schemas.microsoft.com/office/drawing/2016/5/11/chartex" xmlns:cx6="http://schemas.microsoft.com/office/drawing/2016/5/12/chartex" xmlns:cx7="http://schemas.microsoft.com/office/drawing/2016/5/13/chartex" xmlns:cx8="http://schemas.microsoft.com/office/drawing/2016/5/14/chartex" xmlns:mc="http://schemas.openxmlformats.org/markup-compatibility/2006" xmlns:aink="http://schemas.microsoft.com/office/drawing/2016/ink" xmlns:am3d="http://schemas.microsoft.com/office/drawing/2017/model3d" xmlns:o="urn:schemas-microsoft-com:office:office" xmlns:r="http://schemas.openxmlformats.org/officeDocument/2006/relationships" xmlns:m="http://schemas.openxmlformats.org/officeDocument/2006/math" xmlns:v="urn:schemas-microsoft-com:vml" xmlns:wp14="http://schemas.microsoft.com/office/word/2010/wordprocessingDrawing" xmlns:wp="http://schemas.openxmlformats.org/drawingml/2006/wordprocessingDrawing" xmlns:w10="urn:schemas-microsoft-com:office:word" xmlns:w="http://schemas.openxmlformats.org/wordprocessingml/2006/main" xmlns:w14="http://schemas.microsoft.com/office/word/2010/wordml" xmlns:w15="http://schemas.microsoft.com/office/word/2012/wordml" xmlns:w16cex="http://schemas.microsoft.com/office/word/2018/wordml/cex" xmlns:w16cid="http://schemas.microsoft.com/office/word/2016/wordml/cid" xmlns:w16="http://schemas.microsoft.com/office/word/2018/wordml" xmlns:w16sdtdh="http://schemas.microsoft.com/office/word/2020/wordml/sdtdatahash" xmlns:w16se="http://schemas.microsoft.com/office/word/2015/wordml/symex" xmlns:wpg="http://schemas.microsoft.com/office/word/2010/wordprocessingGroup" xmlns:wpi="http://schemas.microsoft.com/office/word/2010/wordprocessingInk" xmlns:wne="http://schemas.microsoft.com/office/word/2006/wordml" xmlns:wps="http://schemas.microsoft.com/office/word/2010/wordprocessingShape" mc:Ignorable="w14 w15 w16se w16cid w16 w16cex w16sdtdh wp14">
+<w:ftr xmlns:wpc="http://schemas.microsoft.com/office/word/2010/wordprocessingCanvas" xmlns:cx="http://schemas.microsoft.com/office/drawing/2014/chartex" xmlns:cx1="http://schemas.microsoft.com/office/drawing/2015/9/8/chartex" xmlns:cx2="http://schemas.microsoft.com/office/drawing/2015/10/21/chartex" xmlns:cx3="http://schemas.microsoft.com/office/drawing/2016/5/9/chartex" xmlns:cx4="http://schemas.microsoft.com/office/drawing/2016/5/10/chartex" xmlns:cx5="http://schemas.microsoft.com/office/drawing/2016/5/11/chartex" xmlns:cx6="http://schemas.microsoft.com/office/drawing/2016/5/12/chartex" xmlns:cx7="http://schemas.microsoft.com/office/drawing/2016/5/13/chartex" xmlns:cx8="http://schemas.microsoft.com/office/drawing/2016/5/14/chartex" xmlns:mc="http://schemas.openxmlformats.org/markup-compatibility/2006" xmlns:aink="http://schemas.microsoft.com/office/drawing/2016/ink" xmlns:am3d="http://schemas.microsoft.com/office/drawing/2017/model3d" xmlns:o="urn:schemas-microsoft-com:office:office" xmlns:oel="http://schemas.microsoft.com/office/2019/extlst" xmlns:r="http://schemas.openxmlformats.org/officeDocument/2006/relationships" xmlns:m="http://schemas.openxmlformats.org/officeDocument/2006/math" xmlns:v="urn:schemas-microsoft-com:vml" xmlns:wp14="http://schemas.microsoft.com/office/word/2010/wordprocessingDrawing" xmlns:wp="http://schemas.openxmlformats.org/drawingml/2006/wordprocessingDrawing" xmlns:w10="urn:schemas-microsoft-com:office:word" xmlns:w="http://schemas.openxmlformats.org/wordprocessingml/2006/main" xmlns:w14="http://schemas.microsoft.com/office/word/2010/wordml" xmlns:w15="http://schemas.microsoft.com/office/word/2012/wordml" xmlns:w16cex="http://schemas.microsoft.com/office/word/2018/wordml/cex" xmlns:w16cid="http://schemas.microsoft.com/office/word/2016/wordml/cid" xmlns:w16="http://schemas.microsoft.com/office/word/2018/wordml" xmlns:w16sdtdh="http://schemas.microsoft.com/office/word/2020/wordml/sdtdatahash" xmlns:w16se="http://schemas.microsoft.com/office/word/2015/wordml/symex" xmlns:wpg="http://schemas.microsoft.com/office/word/2010/wordprocessingGroup" xmlns:wpi="http://schemas.microsoft.com/office/word/2010/wordprocessingInk" xmlns:wne="http://schemas.microsoft.com/office/word/2006/wordml" xmlns:wps="http://schemas.microsoft.com/office/word/2010/wordprocessingShape" mc:Ignorable="w14 w15 w16se w16cid w16 w16cex w16sdtdh wp14">
   <w:p>
     <w:pPr>
-      <w:pStyle w:val="Footer"/>
-      <w:tabs>
-        <w:tab w:val="clear" w:pos="4320"/>
-        <w:tab w:val="clear" w:pos="8640"/>
-      </w:tabs>
       <w:jc w:val="center"/>
     </w:pPr>
   </w:p>
   <w:p>
     <w:pPr>
-      <w:pStyle w:val="Footer"/>
-      <w:tabs>
-        <w:tab w:val="clear" w:pos="4320"/>
-        <w:tab w:val="clear" w:pos="8640"/>
-      </w:tabs>
       <w:jc w:val="center"/>
     </w:pPr>
     <w:r>
-      <w:t xml:space="preserve">Medical Power of Attorney </w:t>
-    </w:r>
-    <w:r>
-      <w:t xml:space="preserve">of </w:t>
+      <w:t xml:space="preserve">Texas Statutory Durable Power of Attorney of </w:t>
     </w:r>
     <w:r>
       <w:t xml:space="preserve">Jason B. Vance</w:t>
-    </w:r>
-    <w:proofErr w:type="spellStart"/>
-    <w:r>
-      <w:t/>
-    </w:r>
-    <w:proofErr w:type="spellEnd"/>
-    <w:r>
-      <w:t/>
     </w:r>
   </w:p>
   <w:p>
@@ -1873,7 +1951,7 @@
         <w:rStyle w:val="PageNumber"/>
         <w:noProof/>
       </w:rPr>
-      <w:t>2</w:t>
+      <w:t>1</w:t>
     </w:r>
     <w:r>
       <w:rPr>
@@ -1886,7 +1964,7 @@
 </file>
 
 <file path=word/footnotes.xml><?xml version="1.0" encoding="utf-8"?>
-<w:footnotes xmlns:wpc="http://schemas.microsoft.com/office/word/2010/wordprocessingCanvas" xmlns:cx="http://schemas.microsoft.com/office/drawing/2014/chartex" xmlns:cx1="http://schemas.microsoft.com/office/drawing/2015/9/8/chartex" xmlns:cx2="http://schemas.microsoft.com/office/drawing/2015/10/21/chartex" xmlns:cx3="http://schemas.microsoft.com/office/drawing/2016/5/9/chartex" xmlns:cx4="http://schemas.microsoft.com/office/drawing/2016/5/10/chartex" xmlns:cx5="http://schemas.microsoft.com/office/drawing/2016/5/11/chartex" xmlns:cx6="http://schemas.microsoft.com/office/drawing/2016/5/12/chartex" xmlns:cx7="http://schemas.microsoft.com/office/drawing/2016/5/13/chartex" xmlns:cx8="http://schemas.microsoft.com/office/drawing/2016/5/14/chartex" xmlns:mc="http://schemas.openxmlformats.org/markup-compatibility/2006" xmlns:aink="http://schemas.microsoft.com/office/drawing/2016/ink" xmlns:am3d="http://schemas.microsoft.com/office/drawing/2017/model3d" xmlns:o="urn:schemas-microsoft-com:office:office" xmlns:r="http://schemas.openxmlformats.org/officeDocument/2006/relationships" xmlns:m="http://schemas.openxmlformats.org/officeDocument/2006/math" xmlns:v="urn:schemas-microsoft-com:vml" xmlns:wp14="http://schemas.microsoft.com/office/word/2010/wordprocessingDrawing" xmlns:wp="http://schemas.openxmlformats.org/drawingml/2006/wordprocessingDrawing" xmlns:w10="urn:schemas-microsoft-com:office:word" xmlns:w="http://schemas.openxmlformats.org/wordprocessingml/2006/main" xmlns:w14="http://schemas.microsoft.com/office/word/2010/wordml" xmlns:w15="http://schemas.microsoft.com/office/word/2012/wordml" xmlns:w16cex="http://schemas.microsoft.com/office/word/2018/wordml/cex" xmlns:w16cid="http://schemas.microsoft.com/office/word/2016/wordml/cid" xmlns:w16="http://schemas.microsoft.com/office/word/2018/wordml" xmlns:w16sdtdh="http://schemas.microsoft.com/office/word/2020/wordml/sdtdatahash" xmlns:w16se="http://schemas.microsoft.com/office/word/2015/wordml/symex" xmlns:wpg="http://schemas.microsoft.com/office/word/2010/wordprocessingGroup" xmlns:wpi="http://schemas.microsoft.com/office/word/2010/wordprocessingInk" xmlns:wne="http://schemas.microsoft.com/office/word/2006/wordml" xmlns:wps="http://schemas.microsoft.com/office/word/2010/wordprocessingShape" mc:Ignorable="w14 w15 w16se w16cid w16 w16cex w16sdtdh wp14">
+<w:footnotes xmlns:wpc="http://schemas.microsoft.com/office/word/2010/wordprocessingCanvas" xmlns:cx="http://schemas.microsoft.com/office/drawing/2014/chartex" xmlns:cx1="http://schemas.microsoft.com/office/drawing/2015/9/8/chartex" xmlns:cx2="http://schemas.microsoft.com/office/drawing/2015/10/21/chartex" xmlns:cx3="http://schemas.microsoft.com/office/drawing/2016/5/9/chartex" xmlns:cx4="http://schemas.microsoft.com/office/drawing/2016/5/10/chartex" xmlns:cx5="http://schemas.microsoft.com/office/drawing/2016/5/11/chartex" xmlns:cx6="http://schemas.microsoft.com/office/drawing/2016/5/12/chartex" xmlns:cx7="http://schemas.microsoft.com/office/drawing/2016/5/13/chartex" xmlns:cx8="http://schemas.microsoft.com/office/drawing/2016/5/14/chartex" xmlns:mc="http://schemas.openxmlformats.org/markup-compatibility/2006" xmlns:aink="http://schemas.microsoft.com/office/drawing/2016/ink" xmlns:am3d="http://schemas.microsoft.com/office/drawing/2017/model3d" xmlns:o="urn:schemas-microsoft-com:office:office" xmlns:oel="http://schemas.microsoft.com/office/2019/extlst" xmlns:r="http://schemas.openxmlformats.org/officeDocument/2006/relationships" xmlns:m="http://schemas.openxmlformats.org/officeDocument/2006/math" xmlns:v="urn:schemas-microsoft-com:vml" xmlns:wp14="http://schemas.microsoft.com/office/word/2010/wordprocessingDrawing" xmlns:wp="http://schemas.openxmlformats.org/drawingml/2006/wordprocessingDrawing" xmlns:w10="urn:schemas-microsoft-com:office:word" xmlns:w="http://schemas.openxmlformats.org/wordprocessingml/2006/main" xmlns:w14="http://schemas.microsoft.com/office/word/2010/wordml" xmlns:w15="http://schemas.microsoft.com/office/word/2012/wordml" xmlns:w16cex="http://schemas.microsoft.com/office/word/2018/wordml/cex" xmlns:w16cid="http://schemas.microsoft.com/office/word/2016/wordml/cid" xmlns:w16="http://schemas.microsoft.com/office/word/2018/wordml" xmlns:w16sdtdh="http://schemas.microsoft.com/office/word/2020/wordml/sdtdatahash" xmlns:w16se="http://schemas.microsoft.com/office/word/2015/wordml/symex" xmlns:wpg="http://schemas.microsoft.com/office/word/2010/wordprocessingGroup" xmlns:wpi="http://schemas.microsoft.com/office/word/2010/wordprocessingInk" xmlns:wne="http://schemas.microsoft.com/office/word/2006/wordml" xmlns:wps="http://schemas.microsoft.com/office/word/2010/wordprocessingShape" mc:Ignorable="w14 w15 w16se w16cid w16 w16cex w16sdtdh wp14">
   <w:footnote w:type="separator" w:id="-1">
     <w:p>
       <w:r>
@@ -1905,7 +1983,7 @@
 </file>
 
 <file path=word/numbering.xml><?xml version="1.0" encoding="utf-8"?>
-<w:numbering xmlns:wpc="http://schemas.microsoft.com/office/word/2010/wordprocessingCanvas" xmlns:cx="http://schemas.microsoft.com/office/drawing/2014/chartex" xmlns:cx1="http://schemas.microsoft.com/office/drawing/2015/9/8/chartex" xmlns:cx2="http://schemas.microsoft.com/office/drawing/2015/10/21/chartex" xmlns:cx3="http://schemas.microsoft.com/office/drawing/2016/5/9/chartex" xmlns:cx4="http://schemas.microsoft.com/office/drawing/2016/5/10/chartex" xmlns:cx5="http://schemas.microsoft.com/office/drawing/2016/5/11/chartex" xmlns:cx6="http://schemas.microsoft.com/office/drawing/2016/5/12/chartex" xmlns:cx7="http://schemas.microsoft.com/office/drawing/2016/5/13/chartex" xmlns:cx8="http://schemas.microsoft.com/office/drawing/2016/5/14/chartex" xmlns:mc="http://schemas.openxmlformats.org/markup-compatibility/2006" xmlns:aink="http://schemas.microsoft.com/office/drawing/2016/ink" xmlns:am3d="http://schemas.microsoft.com/office/drawing/2017/model3d" xmlns:o="urn:schemas-microsoft-com:office:office" xmlns:r="http://schemas.openxmlformats.org/officeDocument/2006/relationships" xmlns:m="http://schemas.openxmlformats.org/officeDocument/2006/math" xmlns:v="urn:schemas-microsoft-com:vml" xmlns:wp14="http://schemas.microsoft.com/office/word/2010/wordprocessingDrawing" xmlns:wp="http://schemas.openxmlformats.org/drawingml/2006/wordprocessingDrawing" xmlns:w10="urn:schemas-microsoft-com:office:word" xmlns:w="http://schemas.openxmlformats.org/wordprocessingml/2006/main" xmlns:w14="http://schemas.microsoft.com/office/word/2010/wordml" xmlns:w15="http://schemas.microsoft.com/office/word/2012/wordml" xmlns:w16cex="http://schemas.microsoft.com/office/word/2018/wordml/cex" xmlns:w16cid="http://schemas.microsoft.com/office/word/2016/wordml/cid" xmlns:w16="http://schemas.microsoft.com/office/word/2018/wordml" xmlns:w16sdtdh="http://schemas.microsoft.com/office/word/2020/wordml/sdtdatahash" xmlns:w16se="http://schemas.microsoft.com/office/word/2015/wordml/symex" xmlns:wpg="http://schemas.microsoft.com/office/word/2010/wordprocessingGroup" xmlns:wpi="http://schemas.microsoft.com/office/word/2010/wordprocessingInk" xmlns:wne="http://schemas.microsoft.com/office/word/2006/wordml" xmlns:wps="http://schemas.microsoft.com/office/word/2010/wordprocessingShape" mc:Ignorable="w14 w15 w16se w16cid w16 w16cex w16sdtdh wp14">
+<w:numbering xmlns:wpc="http://schemas.microsoft.com/office/word/2010/wordprocessingCanvas" xmlns:cx="http://schemas.microsoft.com/office/drawing/2014/chartex" xmlns:cx1="http://schemas.microsoft.com/office/drawing/2015/9/8/chartex" xmlns:cx2="http://schemas.microsoft.com/office/drawing/2015/10/21/chartex" xmlns:cx3="http://schemas.microsoft.com/office/drawing/2016/5/9/chartex" xmlns:cx4="http://schemas.microsoft.com/office/drawing/2016/5/10/chartex" xmlns:cx5="http://schemas.microsoft.com/office/drawing/2016/5/11/chartex" xmlns:cx6="http://schemas.microsoft.com/office/drawing/2016/5/12/chartex" xmlns:cx7="http://schemas.microsoft.com/office/drawing/2016/5/13/chartex" xmlns:cx8="http://schemas.microsoft.com/office/drawing/2016/5/14/chartex" xmlns:mc="http://schemas.openxmlformats.org/markup-compatibility/2006" xmlns:aink="http://schemas.microsoft.com/office/drawing/2016/ink" xmlns:am3d="http://schemas.microsoft.com/office/drawing/2017/model3d" xmlns:o="urn:schemas-microsoft-com:office:office" xmlns:oel="http://schemas.microsoft.com/office/2019/extlst" xmlns:r="http://schemas.openxmlformats.org/officeDocument/2006/relationships" xmlns:m="http://schemas.openxmlformats.org/officeDocument/2006/math" xmlns:v="urn:schemas-microsoft-com:vml" xmlns:wp14="http://schemas.microsoft.com/office/word/2010/wordprocessingDrawing" xmlns:wp="http://schemas.openxmlformats.org/drawingml/2006/wordprocessingDrawing" xmlns:w10="urn:schemas-microsoft-com:office:word" xmlns:w="http://schemas.openxmlformats.org/wordprocessingml/2006/main" xmlns:w14="http://schemas.microsoft.com/office/word/2010/wordml" xmlns:w15="http://schemas.microsoft.com/office/word/2012/wordml" xmlns:w16cex="http://schemas.microsoft.com/office/word/2018/wordml/cex" xmlns:w16cid="http://schemas.microsoft.com/office/word/2016/wordml/cid" xmlns:w16="http://schemas.microsoft.com/office/word/2018/wordml" xmlns:w16sdtdh="http://schemas.microsoft.com/office/word/2020/wordml/sdtdatahash" xmlns:w16se="http://schemas.microsoft.com/office/word/2015/wordml/symex" xmlns:wpg="http://schemas.microsoft.com/office/word/2010/wordprocessingGroup" xmlns:wpi="http://schemas.microsoft.com/office/word/2010/wordprocessingInk" xmlns:wne="http://schemas.microsoft.com/office/word/2006/wordml" xmlns:wps="http://schemas.microsoft.com/office/word/2010/wordprocessingShape" mc:Ignorable="w14 w15 w16se w16cid w16 w16cex w16sdtdh wp14">
   <w:abstractNum w:abstractNumId="0" w15:restartNumberingAfterBreak="0">
     <w:nsid w:val="057F00AF"/>
     <w:multiLevelType w:val="multilevel"/>
@@ -4270,100 +4348,216 @@
       </w:rPr>
     </w:lvl>
   </w:abstractNum>
-  <w:num w:numId="1">
+  <w:abstractNum w:abstractNumId="18" w15:restartNumberingAfterBreak="0">
+    <w:nsid w:val="7BB34C16"/>
+    <w:multiLevelType w:val="hybridMultilevel"/>
+    <w:tmpl w:val="58A2B858"/>
+    <w:lvl w:ilvl="0" w:tplc="CE14537A">
+      <w:start w:val="1"/>
+      <w:numFmt w:val="lowerRoman"/>
+      <w:lvlText w:val="(%1)"/>
+      <w:lvlJc w:val="left"/>
+      <w:pPr>
+        <w:ind w:left="1440" w:hanging="360"/>
+      </w:pPr>
+      <w:rPr>
+        <w:rFonts w:cs="Times New Roman" w:hint="default"/>
+      </w:rPr>
+    </w:lvl>
+    <w:lvl w:ilvl="1" w:tplc="04090019" w:tentative="1">
+      <w:start w:val="1"/>
+      <w:numFmt w:val="lowerLetter"/>
+      <w:lvlText w:val="%2."/>
+      <w:lvlJc w:val="left"/>
+      <w:pPr>
+        <w:ind w:left="2160" w:hanging="360"/>
+      </w:pPr>
+      <w:rPr>
+        <w:rFonts w:cs="Times New Roman"/>
+      </w:rPr>
+    </w:lvl>
+    <w:lvl w:ilvl="2" w:tplc="0409001B" w:tentative="1">
+      <w:start w:val="1"/>
+      <w:numFmt w:val="lowerRoman"/>
+      <w:lvlText w:val="%3."/>
+      <w:lvlJc w:val="right"/>
+      <w:pPr>
+        <w:ind w:left="2880" w:hanging="180"/>
+      </w:pPr>
+      <w:rPr>
+        <w:rFonts w:cs="Times New Roman"/>
+      </w:rPr>
+    </w:lvl>
+    <w:lvl w:ilvl="3" w:tplc="0409000F" w:tentative="1">
+      <w:start w:val="1"/>
+      <w:numFmt w:val="decimal"/>
+      <w:lvlText w:val="%4."/>
+      <w:lvlJc w:val="left"/>
+      <w:pPr>
+        <w:ind w:left="3600" w:hanging="360"/>
+      </w:pPr>
+      <w:rPr>
+        <w:rFonts w:cs="Times New Roman"/>
+      </w:rPr>
+    </w:lvl>
+    <w:lvl w:ilvl="4" w:tplc="04090019" w:tentative="1">
+      <w:start w:val="1"/>
+      <w:numFmt w:val="lowerLetter"/>
+      <w:lvlText w:val="%5."/>
+      <w:lvlJc w:val="left"/>
+      <w:pPr>
+        <w:ind w:left="4320" w:hanging="360"/>
+      </w:pPr>
+      <w:rPr>
+        <w:rFonts w:cs="Times New Roman"/>
+      </w:rPr>
+    </w:lvl>
+    <w:lvl w:ilvl="5" w:tplc="0409001B" w:tentative="1">
+      <w:start w:val="1"/>
+      <w:numFmt w:val="lowerRoman"/>
+      <w:lvlText w:val="%6."/>
+      <w:lvlJc w:val="right"/>
+      <w:pPr>
+        <w:ind w:left="5040" w:hanging="180"/>
+      </w:pPr>
+      <w:rPr>
+        <w:rFonts w:cs="Times New Roman"/>
+      </w:rPr>
+    </w:lvl>
+    <w:lvl w:ilvl="6" w:tplc="0409000F" w:tentative="1">
+      <w:start w:val="1"/>
+      <w:numFmt w:val="decimal"/>
+      <w:lvlText w:val="%7."/>
+      <w:lvlJc w:val="left"/>
+      <w:pPr>
+        <w:ind w:left="5760" w:hanging="360"/>
+      </w:pPr>
+      <w:rPr>
+        <w:rFonts w:cs="Times New Roman"/>
+      </w:rPr>
+    </w:lvl>
+    <w:lvl w:ilvl="7" w:tplc="04090019" w:tentative="1">
+      <w:start w:val="1"/>
+      <w:numFmt w:val="lowerLetter"/>
+      <w:lvlText w:val="%8."/>
+      <w:lvlJc w:val="left"/>
+      <w:pPr>
+        <w:ind w:left="6480" w:hanging="360"/>
+      </w:pPr>
+      <w:rPr>
+        <w:rFonts w:cs="Times New Roman"/>
+      </w:rPr>
+    </w:lvl>
+    <w:lvl w:ilvl="8" w:tplc="0409001B" w:tentative="1">
+      <w:start w:val="1"/>
+      <w:numFmt w:val="lowerRoman"/>
+      <w:lvlText w:val="%9."/>
+      <w:lvlJc w:val="right"/>
+      <w:pPr>
+        <w:ind w:left="7200" w:hanging="180"/>
+      </w:pPr>
+      <w:rPr>
+        <w:rFonts w:cs="Times New Roman"/>
+      </w:rPr>
+    </w:lvl>
+  </w:abstractNum>
+  <w:num w:numId="1" w16cid:durableId="952634951">
     <w:abstractNumId w:val="6"/>
   </w:num>
-  <w:num w:numId="2">
+  <w:num w:numId="2" w16cid:durableId="770586117">
     <w:abstractNumId w:val="6"/>
   </w:num>
-  <w:num w:numId="3">
+  <w:num w:numId="3" w16cid:durableId="886336248">
     <w:abstractNumId w:val="6"/>
   </w:num>
-  <w:num w:numId="4">
+  <w:num w:numId="4" w16cid:durableId="334573465">
     <w:abstractNumId w:val="6"/>
   </w:num>
-  <w:num w:numId="5">
+  <w:num w:numId="5" w16cid:durableId="1436172348">
     <w:abstractNumId w:val="6"/>
   </w:num>
-  <w:num w:numId="6">
+  <w:num w:numId="6" w16cid:durableId="1721249216">
     <w:abstractNumId w:val="6"/>
   </w:num>
-  <w:num w:numId="7">
+  <w:num w:numId="7" w16cid:durableId="225990126">
     <w:abstractNumId w:val="6"/>
   </w:num>
-  <w:num w:numId="8">
+  <w:num w:numId="8" w16cid:durableId="227036646">
     <w:abstractNumId w:val="6"/>
   </w:num>
-  <w:num w:numId="9">
+  <w:num w:numId="9" w16cid:durableId="597447594">
     <w:abstractNumId w:val="6"/>
   </w:num>
-  <w:num w:numId="10">
+  <w:num w:numId="10" w16cid:durableId="610823787">
     <w:abstractNumId w:val="16"/>
   </w:num>
-  <w:num w:numId="11">
+  <w:num w:numId="11" w16cid:durableId="2128115550">
     <w:abstractNumId w:val="8"/>
   </w:num>
-  <w:num w:numId="12">
+  <w:num w:numId="12" w16cid:durableId="35203958">
     <w:abstractNumId w:val="4"/>
   </w:num>
-  <w:num w:numId="13">
+  <w:num w:numId="13" w16cid:durableId="1194265078">
     <w:abstractNumId w:val="7"/>
   </w:num>
-  <w:num w:numId="14">
+  <w:num w:numId="14" w16cid:durableId="1696078303">
     <w:abstractNumId w:val="7"/>
   </w:num>
-  <w:num w:numId="15">
+  <w:num w:numId="15" w16cid:durableId="1070300737">
     <w:abstractNumId w:val="7"/>
   </w:num>
-  <w:num w:numId="16">
+  <w:num w:numId="16" w16cid:durableId="1927493523">
     <w:abstractNumId w:val="7"/>
   </w:num>
-  <w:num w:numId="17">
+  <w:num w:numId="17" w16cid:durableId="880551897">
     <w:abstractNumId w:val="7"/>
   </w:num>
-  <w:num w:numId="18">
+  <w:num w:numId="18" w16cid:durableId="1855652338">
     <w:abstractNumId w:val="7"/>
   </w:num>
-  <w:num w:numId="19">
+  <w:num w:numId="19" w16cid:durableId="1893955399">
+    <w:abstractNumId w:val="18"/>
+  </w:num>
+  <w:num w:numId="20" w16cid:durableId="1951738726">
     <w:abstractNumId w:val="6"/>
   </w:num>
-  <w:num w:numId="20">
+  <w:num w:numId="21" w16cid:durableId="40715051">
     <w:abstractNumId w:val="0"/>
   </w:num>
-  <w:num w:numId="21">
+  <w:num w:numId="22" w16cid:durableId="549152408">
     <w:abstractNumId w:val="17"/>
   </w:num>
-  <w:num w:numId="22">
+  <w:num w:numId="23" w16cid:durableId="946542997">
     <w:abstractNumId w:val="1"/>
   </w:num>
-  <w:num w:numId="23">
+  <w:num w:numId="24" w16cid:durableId="1273437452">
     <w:abstractNumId w:val="5"/>
   </w:num>
-  <w:num w:numId="24">
+  <w:num w:numId="25" w16cid:durableId="1906791979">
     <w:abstractNumId w:val="11"/>
   </w:num>
-  <w:num w:numId="25">
+  <w:num w:numId="26" w16cid:durableId="2127578200">
     <w:abstractNumId w:val="15"/>
   </w:num>
-  <w:num w:numId="26">
+  <w:num w:numId="27" w16cid:durableId="1355766837">
     <w:abstractNumId w:val="10"/>
   </w:num>
-  <w:num w:numId="27">
+  <w:num w:numId="28" w16cid:durableId="1607494251">
     <w:abstractNumId w:val="14"/>
   </w:num>
-  <w:num w:numId="28">
+  <w:num w:numId="29" w16cid:durableId="316617821">
     <w:abstractNumId w:val="3"/>
   </w:num>
-  <w:num w:numId="29">
+  <w:num w:numId="30" w16cid:durableId="1379234432">
     <w:abstractNumId w:val="12"/>
   </w:num>
-  <w:num w:numId="30">
+  <w:num w:numId="31" w16cid:durableId="1283803925">
     <w:abstractNumId w:val="2"/>
   </w:num>
-  <w:num w:numId="31">
+  <w:num w:numId="32" w16cid:durableId="2044403102">
     <w:abstractNumId w:val="13"/>
   </w:num>
-  <w:num w:numId="32">
+  <w:num w:numId="33" w16cid:durableId="1699618845">
     <w:abstractNumId w:val="9"/>
   </w:num>
 </w:numbering>
@@ -4695,7 +4889,7 @@
   <w:style w:type="paragraph" w:default="1" w:styleId="Normal">
     <w:name w:val="Normal"/>
     <w:qFormat/>
-    <w:rsid w:val="00292463"/>
+    <w:rsid w:val="008F14F5"/>
     <w:pPr>
       <w:spacing w:after="0" w:line="240" w:lineRule="auto"/>
     </w:pPr>
@@ -4709,12 +4903,12 @@
     <w:next w:val="TextHeading2"/>
     <w:link w:val="Heading1Char"/>
     <w:qFormat/>
-    <w:rsid w:val="00292463"/>
+    <w:rsid w:val="008F14F5"/>
     <w:pPr>
       <w:keepNext/>
       <w:numPr>
         <w:ilvl w:val="1"/>
-        <w:numId w:val="32"/>
+        <w:numId w:val="33"/>
       </w:numPr>
       <w:spacing w:after="240" w:line="400" w:lineRule="exact"/>
       <w:jc w:val="center"/>
@@ -4733,13 +4927,13 @@
     <w:next w:val="TextHeading2"/>
     <w:link w:val="Heading2Char"/>
     <w:qFormat/>
-    <w:rsid w:val="00292463"/>
+    <w:rsid w:val="008F14F5"/>
     <w:pPr>
       <w:keepNext/>
       <w:keepLines/>
       <w:numPr>
         <w:ilvl w:val="2"/>
-        <w:numId w:val="32"/>
+        <w:numId w:val="33"/>
       </w:numPr>
       <w:spacing w:before="120" w:after="60" w:line="240" w:lineRule="auto"/>
       <w:outlineLvl w:val="1"/>
@@ -4756,13 +4950,13 @@
     <w:next w:val="TextHeading3"/>
     <w:link w:val="Heading3Char"/>
     <w:qFormat/>
-    <w:rsid w:val="00292463"/>
+    <w:rsid w:val="008F14F5"/>
     <w:pPr>
       <w:keepNext/>
       <w:keepLines/>
       <w:numPr>
         <w:ilvl w:val="3"/>
-        <w:numId w:val="32"/>
+        <w:numId w:val="33"/>
       </w:numPr>
       <w:tabs>
         <w:tab w:val="clear" w:pos="1440"/>
@@ -4782,13 +4976,13 @@
     <w:next w:val="TextHeading4"/>
     <w:link w:val="Heading4Char"/>
     <w:qFormat/>
-    <w:rsid w:val="00292463"/>
+    <w:rsid w:val="008F14F5"/>
     <w:pPr>
       <w:keepNext/>
       <w:keepLines/>
       <w:numPr>
         <w:ilvl w:val="4"/>
-        <w:numId w:val="32"/>
+        <w:numId w:val="33"/>
       </w:numPr>
       <w:tabs>
         <w:tab w:val="clear" w:pos="2160"/>
@@ -4808,13 +5002,13 @@
     <w:next w:val="TextHeading5"/>
     <w:link w:val="Heading5Char"/>
     <w:qFormat/>
-    <w:rsid w:val="00292463"/>
+    <w:rsid w:val="008F14F5"/>
     <w:pPr>
       <w:keepNext/>
       <w:keepLines/>
       <w:numPr>
         <w:ilvl w:val="5"/>
-        <w:numId w:val="32"/>
+        <w:numId w:val="33"/>
       </w:numPr>
       <w:tabs>
         <w:tab w:val="clear" w:pos="2880"/>
@@ -4835,11 +5029,11 @@
     <w:next w:val="Normal"/>
     <w:link w:val="Heading6Char"/>
     <w:qFormat/>
-    <w:rsid w:val="00292463"/>
+    <w:rsid w:val="008F14F5"/>
     <w:pPr>
       <w:numPr>
         <w:ilvl w:val="5"/>
-        <w:numId w:val="27"/>
+        <w:numId w:val="28"/>
       </w:numPr>
       <w:spacing w:before="240" w:after="60"/>
       <w:outlineLvl w:val="5"/>
@@ -4857,11 +5051,11 @@
     <w:next w:val="Normal"/>
     <w:link w:val="Heading7Char"/>
     <w:qFormat/>
-    <w:rsid w:val="00292463"/>
+    <w:rsid w:val="008F14F5"/>
     <w:pPr>
       <w:numPr>
         <w:ilvl w:val="6"/>
-        <w:numId w:val="27"/>
+        <w:numId w:val="28"/>
       </w:numPr>
       <w:spacing w:before="240" w:after="60"/>
       <w:outlineLvl w:val="6"/>
@@ -4873,11 +5067,11 @@
     <w:next w:val="Normal"/>
     <w:link w:val="Heading8Char"/>
     <w:qFormat/>
-    <w:rsid w:val="00292463"/>
+    <w:rsid w:val="008F14F5"/>
     <w:pPr>
       <w:numPr>
         <w:ilvl w:val="7"/>
-        <w:numId w:val="27"/>
+        <w:numId w:val="28"/>
       </w:numPr>
       <w:spacing w:before="240" w:after="60"/>
       <w:outlineLvl w:val="7"/>
@@ -4893,11 +5087,11 @@
     <w:next w:val="Normal"/>
     <w:link w:val="Heading9Char"/>
     <w:qFormat/>
-    <w:rsid w:val="00292463"/>
+    <w:rsid w:val="008F14F5"/>
     <w:pPr>
       <w:numPr>
         <w:ilvl w:val="8"/>
-        <w:numId w:val="27"/>
+        <w:numId w:val="28"/>
       </w:numPr>
       <w:spacing w:before="240" w:after="60"/>
       <w:outlineLvl w:val="8"/>
@@ -5040,14 +5234,14 @@
   <w:style w:type="paragraph" w:customStyle="1" w:styleId="t1">
     <w:name w:val="t1"/>
     <w:basedOn w:val="Normal"/>
-    <w:rsid w:val="00292463"/>
+    <w:rsid w:val="008F14F5"/>
     <w:pPr>
       <w:spacing w:before="120" w:after="120"/>
     </w:pPr>
   </w:style>
   <w:style w:type="paragraph" w:customStyle="1" w:styleId="TextHeading2">
     <w:name w:val="Text Heading 2"/>
-    <w:rsid w:val="00292463"/>
+    <w:rsid w:val="008F14F5"/>
     <w:pPr>
       <w:spacing w:before="60" w:after="60" w:line="240" w:lineRule="auto"/>
       <w:jc w:val="both"/>
@@ -5059,7 +5253,7 @@
   </w:style>
   <w:style w:type="paragraph" w:customStyle="1" w:styleId="TextHeading3">
     <w:name w:val="Text Heading 3"/>
-    <w:rsid w:val="00292463"/>
+    <w:rsid w:val="008F14F5"/>
     <w:pPr>
       <w:spacing w:before="60" w:after="60" w:line="240" w:lineRule="auto"/>
       <w:ind w:left="720"/>
@@ -5072,7 +5266,7 @@
   </w:style>
   <w:style w:type="paragraph" w:customStyle="1" w:styleId="TextHeading4">
     <w:name w:val="Text Heading 4"/>
-    <w:rsid w:val="00292463"/>
+    <w:rsid w:val="008F14F5"/>
     <w:pPr>
       <w:spacing w:before="60" w:after="60" w:line="240" w:lineRule="auto"/>
       <w:ind w:left="1440"/>
@@ -5085,7 +5279,7 @@
   </w:style>
   <w:style w:type="paragraph" w:customStyle="1" w:styleId="TextHeading5">
     <w:name w:val="Text Heading 5"/>
-    <w:rsid w:val="00292463"/>
+    <w:rsid w:val="008F14F5"/>
     <w:pPr>
       <w:spacing w:before="60" w:after="60" w:line="240" w:lineRule="auto"/>
       <w:ind w:left="2160"/>
@@ -5102,7 +5296,7 @@
     <w:next w:val="Normal"/>
     <w:link w:val="TitleChar"/>
     <w:qFormat/>
-    <w:rsid w:val="00292463"/>
+    <w:rsid w:val="008F14F5"/>
     <w:pPr>
       <w:spacing w:before="240" w:after="240" w:line="480" w:lineRule="exact"/>
       <w:jc w:val="center"/>
@@ -5130,7 +5324,7 @@
   </w:style>
   <w:style w:type="paragraph" w:customStyle="1" w:styleId="TitleDocument">
     <w:name w:val="Title Document"/>
-    <w:rsid w:val="00292463"/>
+    <w:rsid w:val="008F14F5"/>
     <w:pPr>
       <w:spacing w:after="0" w:line="400" w:lineRule="exact"/>
       <w:jc w:val="center"/>
@@ -5146,7 +5340,7 @@
     <w:name w:val="Title Document Center"/>
     <w:next w:val="TextHeading2"/>
     <w:autoRedefine/>
-    <w:rsid w:val="00292463"/>
+    <w:rsid w:val="008F14F5"/>
     <w:pPr>
       <w:spacing w:before="120" w:after="0" w:line="400" w:lineRule="atLeast"/>
       <w:jc w:val="center"/>
@@ -5161,7 +5355,7 @@
   </w:style>
   <w:style w:type="paragraph" w:customStyle="1" w:styleId="TitlePage">
     <w:name w:val="Title Page"/>
-    <w:rsid w:val="00292463"/>
+    <w:rsid w:val="008F14F5"/>
     <w:pPr>
       <w:keepNext/>
       <w:keepLines/>
@@ -5179,7 +5373,7 @@
     <w:name w:val="toc 1"/>
     <w:next w:val="Normal"/>
     <w:semiHidden/>
-    <w:rsid w:val="00292463"/>
+    <w:rsid w:val="008F14F5"/>
     <w:pPr>
       <w:keepNext/>
       <w:tabs>
@@ -5200,7 +5394,7 @@
     <w:name w:val="toc 2"/>
     <w:next w:val="Normal"/>
     <w:semiHidden/>
-    <w:rsid w:val="00292463"/>
+    <w:rsid w:val="008F14F5"/>
     <w:pPr>
       <w:tabs>
         <w:tab w:val="left" w:pos="2520"/>
@@ -5219,7 +5413,7 @@
     <w:basedOn w:val="Normal"/>
     <w:link w:val="HeaderChar"/>
     <w:uiPriority w:val="99"/>
-    <w:rsid w:val="00B02811"/>
+    <w:rsid w:val="00A75E32"/>
     <w:pPr>
       <w:tabs>
         <w:tab w:val="center" w:pos="4320"/>
@@ -5245,7 +5439,7 @@
     <w:basedOn w:val="Normal"/>
     <w:link w:val="FooterChar"/>
     <w:uiPriority w:val="99"/>
-    <w:rsid w:val="00B02811"/>
+    <w:rsid w:val="00A75E32"/>
     <w:pPr>
       <w:tabs>
         <w:tab w:val="center" w:pos="4320"/>
@@ -5270,9 +5464,44 @@
     <w:name w:val="page number"/>
     <w:basedOn w:val="DefaultParagraphFont"/>
     <w:uiPriority w:val="99"/>
-    <w:rsid w:val="00445497"/>
+    <w:rsid w:val="00D27B71"/>
     <w:rPr>
       <w:rFonts w:cs="Times New Roman"/>
+    </w:rPr>
+  </w:style>
+  <w:style w:type="paragraph" w:customStyle="1" w:styleId="text">
+    <w:name w:val="text"/>
+    <w:uiPriority w:val="99"/>
+    <w:rsid w:val="00254A7F"/>
+    <w:pPr>
+      <w:widowControl w:val="0"/>
+      <w:tabs>
+        <w:tab w:val="left" w:pos="0"/>
+        <w:tab w:val="left" w:pos="480"/>
+        <w:tab w:val="left" w:pos="960"/>
+        <w:tab w:val="left" w:pos="1440"/>
+        <w:tab w:val="left" w:pos="1920"/>
+        <w:tab w:val="left" w:pos="2400"/>
+        <w:tab w:val="left" w:pos="2880"/>
+        <w:tab w:val="left" w:pos="3360"/>
+        <w:tab w:val="left" w:pos="3840"/>
+        <w:tab w:val="left" w:pos="4320"/>
+        <w:tab w:val="left" w:pos="4800"/>
+        <w:tab w:val="left" w:pos="5280"/>
+        <w:tab w:val="left" w:pos="5760"/>
+        <w:tab w:val="left" w:pos="6240"/>
+        <w:tab w:val="left" w:pos="6720"/>
+        <w:tab w:val="left" w:pos="7200"/>
+        <w:tab w:val="left" w:pos="7680"/>
+      </w:tabs>
+      <w:suppressAutoHyphens/>
+      <w:spacing w:after="0" w:line="279" w:lineRule="exact"/>
+      <w:jc w:val="both"/>
+    </w:pPr>
+    <w:rPr>
+      <w:spacing w:val="-3"/>
+      <w:sz w:val="24"/>
+      <w:szCs w:val="24"/>
     </w:rPr>
   </w:style>
   <w:style w:type="paragraph" w:styleId="DocumentMap">
@@ -5280,7 +5509,7 @@
     <w:basedOn w:val="Normal"/>
     <w:link w:val="DocumentMapChar"/>
     <w:semiHidden/>
-    <w:rsid w:val="00292463"/>
+    <w:rsid w:val="008F14F5"/>
     <w:pPr>
       <w:shd w:val="clear" w:color="auto" w:fill="000080"/>
     </w:pPr>
@@ -5294,7 +5523,7 @@
     <w:link w:val="DocumentMap"/>
     <w:semiHidden/>
     <w:locked/>
-    <w:rsid w:val="008121F4"/>
+    <w:rsid w:val="00D21E34"/>
     <w:rPr>
       <w:rFonts w:ascii="Tahoma" w:hAnsi="Tahoma" w:cs="Tahoma"/>
       <w:sz w:val="24"/>
@@ -5305,12 +5534,12 @@
   <w:style w:type="paragraph" w:customStyle="1" w:styleId="DocumentTitle">
     <w:name w:val="Document Title"/>
     <w:next w:val="TextHeading2"/>
-    <w:rsid w:val="00292463"/>
+    <w:rsid w:val="008F14F5"/>
     <w:pPr>
       <w:keepNext/>
       <w:keepLines/>
       <w:numPr>
-        <w:numId w:val="32"/>
+        <w:numId w:val="33"/>
       </w:numPr>
       <w:spacing w:after="480" w:line="400" w:lineRule="exact"/>
       <w:jc w:val="center"/>
@@ -5326,7 +5555,7 @@
   <w:style w:type="paragraph" w:customStyle="1" w:styleId="DocumentTOC">
     <w:name w:val="Document TOC"/>
     <w:next w:val="TextHeading2"/>
-    <w:rsid w:val="00292463"/>
+    <w:rsid w:val="008F14F5"/>
     <w:pPr>
       <w:keepNext/>
       <w:keepLines/>
@@ -5343,7 +5572,7 @@
   <w:style w:type="paragraph" w:customStyle="1" w:styleId="Heading1Unnumbered">
     <w:name w:val="Heading 1 Unnumbered"/>
     <w:basedOn w:val="Heading1"/>
-    <w:rsid w:val="00292463"/>
+    <w:rsid w:val="008F14F5"/>
     <w:pPr>
       <w:numPr>
         <w:ilvl w:val="0"/>
@@ -5354,7 +5583,7 @@
   <w:style w:type="paragraph" w:customStyle="1" w:styleId="Heading2Unnumbered">
     <w:name w:val="Heading 2 Unnumbered"/>
     <w:basedOn w:val="Heading2"/>
-    <w:rsid w:val="00292463"/>
+    <w:rsid w:val="008F14F5"/>
     <w:pPr>
       <w:numPr>
         <w:ilvl w:val="0"/>
@@ -5365,7 +5594,7 @@
   <w:style w:type="paragraph" w:customStyle="1" w:styleId="PortfolioSection">
     <w:name w:val="Portfolio Section"/>
     <w:next w:val="TextHeading2"/>
-    <w:rsid w:val="00292463"/>
+    <w:rsid w:val="008F14F5"/>
     <w:pPr>
       <w:pBdr>
         <w:bottom w:val="single" w:sz="12" w:space="1" w:color="FFCC00"/>
@@ -5385,7 +5614,7 @@
   <w:style w:type="paragraph" w:customStyle="1" w:styleId="PortfolioTitle">
     <w:name w:val="Portfolio Title"/>
     <w:next w:val="TextHeading2"/>
-    <w:rsid w:val="00292463"/>
+    <w:rsid w:val="008F14F5"/>
     <w:pPr>
       <w:pBdr>
         <w:top w:val="single" w:sz="12" w:space="11" w:color="FFCC00"/>
@@ -5407,7 +5636,7 @@
     <w:basedOn w:val="DefaultParagraphFont"/>
     <w:uiPriority w:val="99"/>
     <w:semiHidden/>
-    <w:rsid w:val="000A0569"/>
+    <w:rsid w:val="0083699C"/>
     <w:rPr>
       <w:color w:val="808080"/>
     </w:rPr>
@@ -5417,7 +5646,7 @@
     <w:basedOn w:val="Normal"/>
     <w:link w:val="CommentTextChar"/>
     <w:uiPriority w:val="99"/>
-    <w:rsid w:val="000A0569"/>
+    <w:rsid w:val="0083699C"/>
     <w:rPr>
       <w:sz w:val="20"/>
       <w:szCs w:val="20"/>
@@ -5428,7 +5657,7 @@
     <w:basedOn w:val="DefaultParagraphFont"/>
     <w:link w:val="CommentText"/>
     <w:uiPriority w:val="99"/>
-    <w:rsid w:val="000A0569"/>
+    <w:rsid w:val="0083699C"/>
     <w:rPr>
       <w:sz w:val="20"/>
       <w:szCs w:val="20"/>
@@ -5440,7 +5669,7 @@
     <w:next w:val="Normal"/>
     <w:autoRedefine/>
     <w:semiHidden/>
-    <w:rsid w:val="00292463"/>
+    <w:rsid w:val="008F14F5"/>
     <w:pPr>
       <w:ind w:left="480"/>
     </w:pPr>
@@ -5448,7 +5677,7 @@
   <w:style w:type="character" w:styleId="Hyperlink">
     <w:name w:val="Hyperlink"/>
     <w:basedOn w:val="DefaultParagraphFont"/>
-    <w:rsid w:val="00292463"/>
+    <w:rsid w:val="008F14F5"/>
     <w:rPr>
       <w:color w:val="0000FF"/>
       <w:u w:val="single"/>

</xml_diff>